<commit_message>
change lastenheft after talk with project owner
</commit_message>
<xml_diff>
--- a/Lastenheft/lastenheft-baekerei40-gruppe-3.docx
+++ b/Lastenheft/lastenheft-baekerei40-gruppe-3.docx
@@ -1124,7 +1124,7 @@
                                     <w:sz w:val="20"/>
                                     <w:szCs w:val="20"/>
                                   </w:rPr>
-                                  <w:t>25.04.2018</w:t>
+                                  <w:t>26.04.2018</w:t>
                                 </w:r>
                                 <w:r>
                                   <w:rPr>
@@ -1587,7 +1587,7 @@
                               <w:sz w:val="20"/>
                               <w:szCs w:val="20"/>
                             </w:rPr>
-                            <w:t>25.04.2018</w:t>
+                            <w:t>26.04.2018</w:t>
                           </w:r>
                           <w:r>
                             <w:rPr>
@@ -1676,7 +1676,7 @@
           <w:r>
             <w:fldChar w:fldCharType="separate"/>
           </w:r>
-          <w:hyperlink w:anchor="_Toc512453692" w:history="1">
+          <w:hyperlink w:anchor="_Toc512531290" w:history="1">
             <w:r>
               <w:rPr>
                 <w:rStyle w:val="Hyperlink"/>
@@ -1718,7 +1718,7 @@
                 <w:noProof/>
                 <w:webHidden/>
               </w:rPr>
-              <w:instrText xml:space="preserve"> PAGEREF _Toc512453692 \h </w:instrText>
+              <w:instrText xml:space="preserve"> PAGEREF _Toc512531290 \h </w:instrText>
             </w:r>
             <w:r>
               <w:rPr>
@@ -1762,7 +1762,7 @@
               <w:lang w:eastAsia="de-DE"/>
             </w:rPr>
           </w:pPr>
-          <w:hyperlink w:anchor="_Toc512453693" w:history="1">
+          <w:hyperlink w:anchor="_Toc512531291" w:history="1">
             <w:r>
               <w:rPr>
                 <w:rStyle w:val="Hyperlink"/>
@@ -1804,7 +1804,7 @@
                 <w:noProof/>
                 <w:webHidden/>
               </w:rPr>
-              <w:instrText xml:space="preserve"> PAGEREF _Toc512453693 \h </w:instrText>
+              <w:instrText xml:space="preserve"> PAGEREF _Toc512531291 \h </w:instrText>
             </w:r>
             <w:r>
               <w:rPr>
@@ -1824,7 +1824,7 @@
                 <w:noProof/>
                 <w:webHidden/>
               </w:rPr>
-              <w:t>3</w:t>
+              <w:t>2</w:t>
             </w:r>
             <w:r>
               <w:rPr>
@@ -1848,7 +1848,7 @@
               <w:lang w:eastAsia="de-DE"/>
             </w:rPr>
           </w:pPr>
-          <w:hyperlink w:anchor="_Toc512453694" w:history="1">
+          <w:hyperlink w:anchor="_Toc512531292" w:history="1">
             <w:r>
               <w:rPr>
                 <w:rStyle w:val="Hyperlink"/>
@@ -1890,7 +1890,7 @@
                 <w:noProof/>
                 <w:webHidden/>
               </w:rPr>
-              <w:instrText xml:space="preserve"> PAGEREF _Toc512453694 \h </w:instrText>
+              <w:instrText xml:space="preserve"> PAGEREF _Toc512531292 \h </w:instrText>
             </w:r>
             <w:r>
               <w:rPr>
@@ -1910,7 +1910,7 @@
                 <w:noProof/>
                 <w:webHidden/>
               </w:rPr>
-              <w:t>4</w:t>
+              <w:t>2</w:t>
             </w:r>
             <w:r>
               <w:rPr>
@@ -1934,7 +1934,7 @@
               <w:lang w:eastAsia="de-DE"/>
             </w:rPr>
           </w:pPr>
-          <w:hyperlink w:anchor="_Toc512453695" w:history="1">
+          <w:hyperlink w:anchor="_Toc512531293" w:history="1">
             <w:r>
               <w:rPr>
                 <w:rStyle w:val="Hyperlink"/>
@@ -1955,7 +1955,7 @@
                 <w:rStyle w:val="Hyperlink"/>
                 <w:noProof/>
               </w:rPr>
-              <w:t>Bestellprozess</w:t>
+              <w:t>Kundenbestellungen</w:t>
             </w:r>
             <w:r>
               <w:rPr>
@@ -1976,7 +1976,7 @@
                 <w:noProof/>
                 <w:webHidden/>
               </w:rPr>
-              <w:instrText xml:space="preserve"> PAGEREF _Toc512453695 \h </w:instrText>
+              <w:instrText xml:space="preserve"> PAGEREF _Toc512531293 \h </w:instrText>
             </w:r>
             <w:r>
               <w:rPr>
@@ -1996,7 +1996,7 @@
                 <w:noProof/>
                 <w:webHidden/>
               </w:rPr>
-              <w:t>4</w:t>
+              <w:t>2</w:t>
             </w:r>
             <w:r>
               <w:rPr>
@@ -2020,7 +2020,7 @@
               <w:lang w:eastAsia="de-DE"/>
             </w:rPr>
           </w:pPr>
-          <w:hyperlink w:anchor="_Toc512453696" w:history="1">
+          <w:hyperlink w:anchor="_Toc512531294" w:history="1">
             <w:r>
               <w:rPr>
                 <w:rStyle w:val="Hyperlink"/>
@@ -2041,7 +2041,7 @@
                 <w:rStyle w:val="Hyperlink"/>
                 <w:noProof/>
               </w:rPr>
-              <w:t>Produktionsprozess</w:t>
+              <w:t>Produktion</w:t>
             </w:r>
             <w:r>
               <w:rPr>
@@ -2062,7 +2062,7 @@
                 <w:noProof/>
                 <w:webHidden/>
               </w:rPr>
-              <w:instrText xml:space="preserve"> PAGEREF _Toc512453696 \h </w:instrText>
+              <w:instrText xml:space="preserve"> PAGEREF _Toc512531294 \h </w:instrText>
             </w:r>
             <w:r>
               <w:rPr>
@@ -2082,7 +2082,7 @@
                 <w:noProof/>
                 <w:webHidden/>
               </w:rPr>
-              <w:t>5</w:t>
+              <w:t>3</w:t>
             </w:r>
             <w:r>
               <w:rPr>
@@ -2106,7 +2106,7 @@
               <w:lang w:eastAsia="de-DE"/>
             </w:rPr>
           </w:pPr>
-          <w:hyperlink w:anchor="_Toc512453697" w:history="1">
+          <w:hyperlink w:anchor="_Toc512531295" w:history="1">
             <w:r>
               <w:rPr>
                 <w:rStyle w:val="Hyperlink"/>
@@ -2127,7 +2127,7 @@
                 <w:rStyle w:val="Hyperlink"/>
                 <w:noProof/>
               </w:rPr>
-              <w:t>Kommissionierungsprozess</w:t>
+              <w:t>Materialverwaltung</w:t>
             </w:r>
             <w:r>
               <w:rPr>
@@ -2148,7 +2148,7 @@
                 <w:noProof/>
                 <w:webHidden/>
               </w:rPr>
-              <w:instrText xml:space="preserve"> PAGEREF _Toc512453697 \h </w:instrText>
+              <w:instrText xml:space="preserve"> PAGEREF _Toc512531295 \h </w:instrText>
             </w:r>
             <w:r>
               <w:rPr>
@@ -2168,7 +2168,7 @@
                 <w:noProof/>
                 <w:webHidden/>
               </w:rPr>
-              <w:t>6</w:t>
+              <w:t>4</w:t>
             </w:r>
             <w:r>
               <w:rPr>
@@ -2192,7 +2192,7 @@
               <w:lang w:eastAsia="de-DE"/>
             </w:rPr>
           </w:pPr>
-          <w:hyperlink w:anchor="_Toc512453698" w:history="1">
+          <w:hyperlink w:anchor="_Toc512531296" w:history="1">
             <w:r>
               <w:rPr>
                 <w:rStyle w:val="Hyperlink"/>
@@ -2213,7 +2213,7 @@
                 <w:rStyle w:val="Hyperlink"/>
                 <w:noProof/>
               </w:rPr>
-              <w:t>Controlling-Funktionen</w:t>
+              <w:t>Kommissionierung</w:t>
             </w:r>
             <w:r>
               <w:rPr>
@@ -2234,7 +2234,7 @@
                 <w:noProof/>
                 <w:webHidden/>
               </w:rPr>
-              <w:instrText xml:space="preserve"> PAGEREF _Toc512453698 \h </w:instrText>
+              <w:instrText xml:space="preserve"> PAGEREF _Toc512531296 \h </w:instrText>
             </w:r>
             <w:r>
               <w:rPr>
@@ -2254,7 +2254,93 @@
                 <w:noProof/>
                 <w:webHidden/>
               </w:rPr>
-              <w:t>6</w:t>
+              <w:t>4</w:t>
+            </w:r>
+            <w:r>
+              <w:rPr>
+                <w:noProof/>
+                <w:webHidden/>
+              </w:rPr>
+              <w:fldChar w:fldCharType="end"/>
+            </w:r>
+          </w:hyperlink>
+        </w:p>
+        <w:p>
+          <w:pPr>
+            <w:pStyle w:val="Verzeichnis1"/>
+            <w:tabs>
+              <w:tab w:val="left" w:pos="660"/>
+              <w:tab w:val="right" w:leader="dot" w:pos="9062"/>
+            </w:tabs>
+            <w:rPr>
+              <w:rFonts w:asciiTheme="minorHAnsi" w:eastAsiaTheme="minorEastAsia" w:hAnsiTheme="minorHAnsi"/>
+              <w:noProof/>
+              <w:lang w:eastAsia="de-DE"/>
+            </w:rPr>
+          </w:pPr>
+          <w:hyperlink w:anchor="_Toc512531297" w:history="1">
+            <w:r>
+              <w:rPr>
+                <w:rStyle w:val="Hyperlink"/>
+                <w:noProof/>
+              </w:rPr>
+              <w:t>3.5.</w:t>
+            </w:r>
+            <w:r>
+              <w:rPr>
+                <w:rFonts w:asciiTheme="minorHAnsi" w:eastAsiaTheme="minorEastAsia" w:hAnsiTheme="minorHAnsi"/>
+                <w:noProof/>
+                <w:lang w:eastAsia="de-DE"/>
+              </w:rPr>
+              <w:tab/>
+            </w:r>
+            <w:r>
+              <w:rPr>
+                <w:rStyle w:val="Hyperlink"/>
+                <w:noProof/>
+              </w:rPr>
+              <w:t>Controlling</w:t>
+            </w:r>
+            <w:r>
+              <w:rPr>
+                <w:noProof/>
+                <w:webHidden/>
+              </w:rPr>
+              <w:tab/>
+            </w:r>
+            <w:r>
+              <w:rPr>
+                <w:noProof/>
+                <w:webHidden/>
+              </w:rPr>
+              <w:fldChar w:fldCharType="begin"/>
+            </w:r>
+            <w:r>
+              <w:rPr>
+                <w:noProof/>
+                <w:webHidden/>
+              </w:rPr>
+              <w:instrText xml:space="preserve"> PAGEREF _Toc512531297 \h </w:instrText>
+            </w:r>
+            <w:r>
+              <w:rPr>
+                <w:noProof/>
+                <w:webHidden/>
+              </w:rPr>
+            </w:r>
+            <w:r>
+              <w:rPr>
+                <w:noProof/>
+                <w:webHidden/>
+              </w:rPr>
+              <w:fldChar w:fldCharType="separate"/>
+            </w:r>
+            <w:r>
+              <w:rPr>
+                <w:noProof/>
+                <w:webHidden/>
+              </w:rPr>
+              <w:t>5</w:t>
             </w:r>
             <w:r>
               <w:rPr>
@@ -2278,7 +2364,7 @@
               <w:lang w:eastAsia="de-DE"/>
             </w:rPr>
           </w:pPr>
-          <w:hyperlink w:anchor="_Toc512453699" w:history="1">
+          <w:hyperlink w:anchor="_Toc512531298" w:history="1">
             <w:r>
               <w:rPr>
                 <w:rStyle w:val="Hyperlink"/>
@@ -2320,7 +2406,7 @@
                 <w:noProof/>
                 <w:webHidden/>
               </w:rPr>
-              <w:instrText xml:space="preserve"> PAGEREF _Toc512453699 \h </w:instrText>
+              <w:instrText xml:space="preserve"> PAGEREF _Toc512531298 \h </w:instrText>
             </w:r>
             <w:r>
               <w:rPr>
@@ -2340,7 +2426,7 @@
                 <w:noProof/>
                 <w:webHidden/>
               </w:rPr>
-              <w:t>6</w:t>
+              <w:t>5</w:t>
             </w:r>
             <w:r>
               <w:rPr>
@@ -2364,7 +2450,7 @@
               <w:lang w:eastAsia="de-DE"/>
             </w:rPr>
           </w:pPr>
-          <w:hyperlink w:anchor="_Toc512453700" w:history="1">
+          <w:hyperlink w:anchor="_Toc512531299" w:history="1">
             <w:r>
               <w:rPr>
                 <w:rStyle w:val="Hyperlink"/>
@@ -2406,7 +2492,7 @@
                 <w:noProof/>
                 <w:webHidden/>
               </w:rPr>
-              <w:instrText xml:space="preserve"> PAGEREF _Toc512453700 \h </w:instrText>
+              <w:instrText xml:space="preserve"> PAGEREF _Toc512531299 \h </w:instrText>
             </w:r>
             <w:r>
               <w:rPr>
@@ -2426,7 +2512,7 @@
                 <w:noProof/>
                 <w:webHidden/>
               </w:rPr>
-              <w:t>8</w:t>
+              <w:t>6</w:t>
             </w:r>
             <w:r>
               <w:rPr>
@@ -2450,7 +2536,7 @@
               <w:lang w:eastAsia="de-DE"/>
             </w:rPr>
           </w:pPr>
-          <w:hyperlink w:anchor="_Toc512453701" w:history="1">
+          <w:hyperlink w:anchor="_Toc512531300" w:history="1">
             <w:r>
               <w:rPr>
                 <w:rStyle w:val="Hyperlink"/>
@@ -2492,7 +2578,7 @@
                 <w:noProof/>
                 <w:webHidden/>
               </w:rPr>
-              <w:instrText xml:space="preserve"> PAGEREF _Toc512453701 \h </w:instrText>
+              <w:instrText xml:space="preserve"> PAGEREF _Toc512531300 \h </w:instrText>
             </w:r>
             <w:r>
               <w:rPr>
@@ -2512,7 +2598,7 @@
                 <w:noProof/>
                 <w:webHidden/>
               </w:rPr>
-              <w:t>9</w:t>
+              <w:t>6</w:t>
             </w:r>
             <w:r>
               <w:rPr>
@@ -2536,7 +2622,7 @@
               <w:lang w:eastAsia="de-DE"/>
             </w:rPr>
           </w:pPr>
-          <w:hyperlink w:anchor="_Toc512453702" w:history="1">
+          <w:hyperlink w:anchor="_Toc512531301" w:history="1">
             <w:r>
               <w:rPr>
                 <w:rStyle w:val="Hyperlink"/>
@@ -2578,7 +2664,7 @@
                 <w:noProof/>
                 <w:webHidden/>
               </w:rPr>
-              <w:instrText xml:space="preserve"> PAGEREF _Toc512453702 \h </w:instrText>
+              <w:instrText xml:space="preserve"> PAGEREF _Toc512531301 \h </w:instrText>
             </w:r>
             <w:r>
               <w:rPr>
@@ -2598,7 +2684,7 @@
                 <w:noProof/>
                 <w:webHidden/>
               </w:rPr>
-              <w:t>9</w:t>
+              <w:t>6</w:t>
             </w:r>
             <w:r>
               <w:rPr>
@@ -2622,7 +2708,7 @@
               <w:lang w:eastAsia="de-DE"/>
             </w:rPr>
           </w:pPr>
-          <w:hyperlink w:anchor="_Toc512453703" w:history="1">
+          <w:hyperlink w:anchor="_Toc512531302" w:history="1">
             <w:r>
               <w:rPr>
                 <w:rStyle w:val="Hyperlink"/>
@@ -2664,7 +2750,7 @@
                 <w:noProof/>
                 <w:webHidden/>
               </w:rPr>
-              <w:instrText xml:space="preserve"> PAGEREF _Toc512453703 \h </w:instrText>
+              <w:instrText xml:space="preserve"> PAGEREF _Toc512531302 \h </w:instrText>
             </w:r>
             <w:r>
               <w:rPr>
@@ -2684,7 +2770,7 @@
                 <w:noProof/>
                 <w:webHidden/>
               </w:rPr>
-              <w:t>9</w:t>
+              <w:t>6</w:t>
             </w:r>
             <w:r>
               <w:rPr>
@@ -2708,7 +2794,7 @@
               <w:lang w:eastAsia="de-DE"/>
             </w:rPr>
           </w:pPr>
-          <w:hyperlink w:anchor="_Toc512453704" w:history="1">
+          <w:hyperlink w:anchor="_Toc512531303" w:history="1">
             <w:r>
               <w:rPr>
                 <w:rStyle w:val="Hyperlink"/>
@@ -2750,7 +2836,7 @@
                 <w:noProof/>
                 <w:webHidden/>
               </w:rPr>
-              <w:instrText xml:space="preserve"> PAGEREF _Toc512453704 \h </w:instrText>
+              <w:instrText xml:space="preserve"> PAGEREF _Toc512531303 \h </w:instrText>
             </w:r>
             <w:r>
               <w:rPr>
@@ -2770,7 +2856,7 @@
                 <w:noProof/>
                 <w:webHidden/>
               </w:rPr>
-              <w:t>9</w:t>
+              <w:t>7</w:t>
             </w:r>
             <w:r>
               <w:rPr>
@@ -2794,7 +2880,7 @@
               <w:lang w:eastAsia="de-DE"/>
             </w:rPr>
           </w:pPr>
-          <w:hyperlink w:anchor="_Toc512453705" w:history="1">
+          <w:hyperlink w:anchor="_Toc512531304" w:history="1">
             <w:r>
               <w:rPr>
                 <w:rStyle w:val="Hyperlink"/>
@@ -2836,7 +2922,7 @@
                 <w:noProof/>
                 <w:webHidden/>
               </w:rPr>
-              <w:instrText xml:space="preserve"> PAGEREF _Toc512453705 \h </w:instrText>
+              <w:instrText xml:space="preserve"> PAGEREF _Toc512531304 \h </w:instrText>
             </w:r>
             <w:r>
               <w:rPr>
@@ -2856,7 +2942,7 @@
                 <w:noProof/>
                 <w:webHidden/>
               </w:rPr>
-              <w:t>9</w:t>
+              <w:t>7</w:t>
             </w:r>
             <w:r>
               <w:rPr>
@@ -2880,7 +2966,7 @@
               <w:lang w:eastAsia="de-DE"/>
             </w:rPr>
           </w:pPr>
-          <w:hyperlink w:anchor="_Toc512453706" w:history="1">
+          <w:hyperlink w:anchor="_Toc512531305" w:history="1">
             <w:r>
               <w:rPr>
                 <w:rStyle w:val="Hyperlink"/>
@@ -2924,7 +3010,7 @@
                 <w:noProof/>
                 <w:webHidden/>
               </w:rPr>
-              <w:instrText xml:space="preserve"> PAGEREF _Toc512453706 \h </w:instrText>
+              <w:instrText xml:space="preserve"> PAGEREF _Toc512531305 \h </w:instrText>
             </w:r>
             <w:r>
               <w:rPr>
@@ -2944,7 +3030,7 @@
                 <w:noProof/>
                 <w:webHidden/>
               </w:rPr>
-              <w:t>10</w:t>
+              <w:t>7</w:t>
             </w:r>
             <w:r>
               <w:rPr>
@@ -2968,7 +3054,7 @@
               <w:lang w:eastAsia="de-DE"/>
             </w:rPr>
           </w:pPr>
-          <w:hyperlink w:anchor="_Toc512453707" w:history="1">
+          <w:hyperlink w:anchor="_Toc512531306" w:history="1">
             <w:r>
               <w:rPr>
                 <w:rStyle w:val="Hyperlink"/>
@@ -3012,7 +3098,7 @@
                 <w:noProof/>
                 <w:webHidden/>
               </w:rPr>
-              <w:instrText xml:space="preserve"> PAGEREF _Toc512453707 \h </w:instrText>
+              <w:instrText xml:space="preserve"> PAGEREF _Toc512531306 \h </w:instrText>
             </w:r>
             <w:r>
               <w:rPr>
@@ -3032,7 +3118,7 @@
                 <w:noProof/>
                 <w:webHidden/>
               </w:rPr>
-              <w:t>10</w:t>
+              <w:t>7</w:t>
             </w:r>
             <w:r>
               <w:rPr>
@@ -3056,7 +3142,7 @@
               <w:lang w:eastAsia="de-DE"/>
             </w:rPr>
           </w:pPr>
-          <w:hyperlink w:anchor="_Toc512453708" w:history="1">
+          <w:hyperlink w:anchor="_Toc512531307" w:history="1">
             <w:r>
               <w:rPr>
                 <w:rStyle w:val="Hyperlink"/>
@@ -3100,7 +3186,7 @@
                 <w:noProof/>
                 <w:webHidden/>
               </w:rPr>
-              <w:instrText xml:space="preserve"> PAGEREF _Toc512453708 \h </w:instrText>
+              <w:instrText xml:space="preserve"> PAGEREF _Toc512531307 \h </w:instrText>
             </w:r>
             <w:r>
               <w:rPr>
@@ -3120,7 +3206,7 @@
                 <w:noProof/>
                 <w:webHidden/>
               </w:rPr>
-              <w:t>10</w:t>
+              <w:t>7</w:t>
             </w:r>
             <w:r>
               <w:rPr>
@@ -3144,7 +3230,7 @@
               <w:lang w:eastAsia="de-DE"/>
             </w:rPr>
           </w:pPr>
-          <w:hyperlink w:anchor="_Toc512453709" w:history="1">
+          <w:hyperlink w:anchor="_Toc512531308" w:history="1">
             <w:r>
               <w:rPr>
                 <w:rStyle w:val="Hyperlink"/>
@@ -3188,7 +3274,7 @@
                 <w:noProof/>
                 <w:webHidden/>
               </w:rPr>
-              <w:instrText xml:space="preserve"> PAGEREF _Toc512453709 \h </w:instrText>
+              <w:instrText xml:space="preserve"> PAGEREF _Toc512531308 \h </w:instrText>
             </w:r>
             <w:r>
               <w:rPr>
@@ -3208,7 +3294,7 @@
                 <w:noProof/>
                 <w:webHidden/>
               </w:rPr>
-              <w:t>10</w:t>
+              <w:t>7</w:t>
             </w:r>
             <w:r>
               <w:rPr>
@@ -3232,7 +3318,7 @@
               <w:lang w:eastAsia="de-DE"/>
             </w:rPr>
           </w:pPr>
-          <w:hyperlink w:anchor="_Toc512453710" w:history="1">
+          <w:hyperlink w:anchor="_Toc512531309" w:history="1">
             <w:r>
               <w:rPr>
                 <w:rStyle w:val="Hyperlink"/>
@@ -3276,7 +3362,7 @@
                 <w:noProof/>
                 <w:webHidden/>
               </w:rPr>
-              <w:instrText xml:space="preserve"> PAGEREF _Toc512453710 \h </w:instrText>
+              <w:instrText xml:space="preserve"> PAGEREF _Toc512531309 \h </w:instrText>
             </w:r>
             <w:r>
               <w:rPr>
@@ -3296,7 +3382,7 @@
                 <w:noProof/>
                 <w:webHidden/>
               </w:rPr>
-              <w:t>10</w:t>
+              <w:t>7</w:t>
             </w:r>
             <w:r>
               <w:rPr>
@@ -3334,7 +3420,7 @@
           <w:numId w:val="3"/>
         </w:numPr>
       </w:pPr>
-      <w:bookmarkStart w:id="0" w:name="_Toc512453692"/>
+      <w:bookmarkStart w:id="0" w:name="_Toc512531290"/>
       <w:r>
         <w:lastRenderedPageBreak/>
         <w:t>Zielbestimmungen</w:t>
@@ -3627,19 +3713,6 @@
           <w:rFonts w:cs="Arial"/>
         </w:rPr>
         <w:t xml:space="preserve"> aus den System zu ermitteln.</w:t>
-      </w:r>
-    </w:p>
-    <w:p>
-      <w:pPr>
-        <w:rPr>
-          <w:rFonts w:cs="Arial"/>
-        </w:rPr>
-      </w:pPr>
-      <w:r>
-        <w:rPr>
-          <w:rFonts w:cs="Arial"/>
-        </w:rPr>
-        <w:br w:type="page"/>
       </w:r>
     </w:p>
     <w:p>
@@ -3650,9 +3723,8 @@
           <w:numId w:val="3"/>
         </w:numPr>
       </w:pPr>
-      <w:bookmarkStart w:id="1" w:name="_Toc512453693"/>
-      <w:r>
-        <w:lastRenderedPageBreak/>
+      <w:bookmarkStart w:id="1" w:name="_Toc512531291"/>
+      <w:r>
         <w:t>Produkteinsatz</w:t>
       </w:r>
       <w:bookmarkEnd w:id="1"/>
@@ -3667,7 +3739,69 @@
         <w:rPr>
           <w:rFonts w:cs="Arial"/>
         </w:rPr>
-        <w:t>Die Software kommt in der momentan einzigen Filiale der „Backwarenfreunde“ zum Einsatz, die sich im deutschsprachigen Raum befindet.</w:t>
+        <w:t xml:space="preserve">Die Software </w:t>
+      </w:r>
+      <w:r>
+        <w:rPr>
+          <w:rFonts w:cs="Arial"/>
+        </w:rPr>
+        <w:t>soll</w:t>
+      </w:r>
+      <w:r>
+        <w:rPr>
+          <w:rFonts w:cs="Arial"/>
+        </w:rPr>
+        <w:t xml:space="preserve"> in der momentan einzigen Filiale der „Backwarenfreunde“ </w:t>
+      </w:r>
+      <w:r>
+        <w:rPr>
+          <w:rFonts w:cs="Arial"/>
+        </w:rPr>
+        <w:t xml:space="preserve">an </w:t>
+      </w:r>
+      <w:r>
+        <w:rPr>
+          <w:rFonts w:cs="Arial"/>
+          <w:b/>
+        </w:rPr>
+        <w:t>mehreren</w:t>
+      </w:r>
+      <w:r>
+        <w:rPr>
+          <w:rFonts w:cs="Arial"/>
+        </w:rPr>
+        <w:t xml:space="preserve"> </w:t>
+      </w:r>
+      <w:r>
+        <w:rPr>
+          <w:rFonts w:cs="Arial"/>
+          <w:b/>
+        </w:rPr>
+        <w:t>verschiedenen Arbeitsplätzen</w:t>
+      </w:r>
+      <w:r>
+        <w:rPr>
+          <w:rFonts w:cs="Arial"/>
+        </w:rPr>
+        <w:t xml:space="preserve"> </w:t>
+      </w:r>
+      <w:r>
+        <w:rPr>
+          <w:rFonts w:cs="Arial"/>
+        </w:rPr>
+        <w:t>zum Einsatz</w:t>
+      </w:r>
+      <w:r>
+        <w:rPr>
+          <w:rFonts w:cs="Arial"/>
+        </w:rPr>
+        <w:t xml:space="preserve"> kommen</w:t>
+      </w:r>
+      <w:r>
+        <w:rPr>
+          <w:rFonts w:cs="Arial"/>
+        </w:rPr>
+        <w:t>, die sich im deutschsprachigen Raum befindet.</w:t>
       </w:r>
     </w:p>
     <w:p>
@@ -3857,28 +3991,14 @@
     </w:p>
     <w:p>
       <w:pPr>
-        <w:rPr>
-          <w:rFonts w:cs="Arial"/>
-        </w:rPr>
-      </w:pPr>
-      <w:r>
-        <w:rPr>
-          <w:rFonts w:cs="Arial"/>
-        </w:rPr>
-        <w:br w:type="page"/>
-      </w:r>
-    </w:p>
-    <w:p>
-      <w:pPr>
         <w:pStyle w:val="berschrift1"/>
         <w:numPr>
           <w:ilvl w:val="0"/>
           <w:numId w:val="3"/>
         </w:numPr>
       </w:pPr>
-      <w:bookmarkStart w:id="2" w:name="_Toc512453694"/>
-      <w:r>
-        <w:lastRenderedPageBreak/>
+      <w:bookmarkStart w:id="2" w:name="_Toc512531292"/>
+      <w:r>
         <w:t>Produktfunktionen</w:t>
       </w:r>
       <w:bookmarkEnd w:id="2"/>
@@ -3891,9 +4011,9 @@
           <w:numId w:val="3"/>
         </w:numPr>
       </w:pPr>
-      <w:bookmarkStart w:id="3" w:name="_Toc512453695"/>
-      <w:r>
-        <w:t>Bestellprozess</w:t>
+      <w:bookmarkStart w:id="3" w:name="_Toc512531293"/>
+      <w:r>
+        <w:t>Kundenbestellungen</w:t>
       </w:r>
       <w:bookmarkEnd w:id="3"/>
     </w:p>
@@ -3926,7 +4046,7 @@
         <w:rPr>
           <w:b/>
         </w:rPr>
-        <w:t>10</w:t>
+        <w:t>11</w:t>
       </w:r>
       <w:r>
         <w:rPr>
@@ -3938,7 +4058,16 @@
         <w:t xml:space="preserve"> </w:t>
       </w:r>
       <w:r>
-        <w:t xml:space="preserve">Die eingehenden Bestellungen </w:t>
+        <w:t xml:space="preserve">Die eingehenden </w:t>
+      </w:r>
+      <w:r>
+        <w:rPr>
+          <w:b/>
+        </w:rPr>
+        <w:t>Bestellungen</w:t>
+      </w:r>
+      <w:r>
+        <w:t xml:space="preserve"> </w:t>
       </w:r>
       <w:r>
         <w:t>müssen</w:t>
@@ -3953,7 +4082,31 @@
         <w:t xml:space="preserve">. </w:t>
       </w:r>
       <w:r>
-        <w:t xml:space="preserve">Zum Aufnehmen einer neuen Bestellung soll eine Maske erstellt werden, die der Maske aus der Tabellenkalkulation entspricht: </w:t>
+        <w:t xml:space="preserve">Zum Aufnehmen einer neuen Bestellung soll eine </w:t>
+      </w:r>
+      <w:r>
+        <w:t xml:space="preserve">neue </w:t>
+      </w:r>
+      <w:r>
+        <w:t xml:space="preserve">Maske </w:t>
+      </w:r>
+      <w:r>
+        <w:t xml:space="preserve">entworfen </w:t>
+      </w:r>
+      <w:r>
+        <w:t xml:space="preserve">werden, die </w:t>
+      </w:r>
+      <w:r>
+        <w:t xml:space="preserve">sich an der </w:t>
+      </w:r>
+      <w:r>
+        <w:t xml:space="preserve">der Maske der Tabellenkalkulation </w:t>
+      </w:r>
+      <w:r>
+        <w:t>orientiert</w:t>
+      </w:r>
+      <w:r>
+        <w:t xml:space="preserve">: </w:t>
       </w:r>
     </w:p>
     <w:p>
@@ -3961,6 +4114,7 @@
         <w:rPr>
           <w:noProof/>
         </w:rPr>
+        <w:lastRenderedPageBreak/>
         <w:drawing>
           <wp:inline distT="0" distB="0" distL="0" distR="0" wp14:anchorId="2802F84B" wp14:editId="648AE4B9">
             <wp:extent cx="5760720" cy="4787900"/>
@@ -4021,7 +4175,7 @@
         <w:rPr>
           <w:b/>
         </w:rPr>
-        <w:t>20</w:t>
+        <w:t>12</w:t>
       </w:r>
       <w:r>
         <w:rPr>
@@ -4039,7 +4193,16 @@
         <w:t xml:space="preserve">müssen </w:t>
       </w:r>
       <w:r>
-        <w:t>dabei entweder auf bestehende Kundenstammdaten zurück</w:t>
+        <w:t xml:space="preserve">dabei entweder auf bestehende </w:t>
+      </w:r>
+      <w:r>
+        <w:rPr>
+          <w:b/>
+        </w:rPr>
+        <w:t>Kundenstammdaten</w:t>
+      </w:r>
+      <w:r>
+        <w:t xml:space="preserve"> zurück</w:t>
       </w:r>
       <w:r>
         <w:t xml:space="preserve">greifen </w:t>
@@ -4059,9 +4222,6 @@
       <w:r>
         <w:t>Kunde im System vorhanden oder er muss neu angelegt werden.</w:t>
       </w:r>
-      <w:r>
-        <w:t xml:space="preserve"> Für das Anlegen neuer Kunden soll im Drop-Down-Feld „Name“ der Kundenauswahl ein Punkt &lt;neuer Kunde&gt; zu finden sein. Dieser soll einen neuen Dialog öffnen.</w:t>
-      </w:r>
     </w:p>
     <w:p>
       <w:r>
@@ -4089,7 +4249,7 @@
         <w:rPr>
           <w:b/>
         </w:rPr>
-        <w:t>30</w:t>
+        <w:t>13</w:t>
       </w:r>
       <w:r>
         <w:rPr>
@@ -4104,7 +4264,28 @@
         <w:t xml:space="preserve"> </w:t>
       </w:r>
       <w:r>
-        <w:t>Zur Erfassung der Kundenstammdaten muss der Vertriebsmitarbeiter folgende Felder ausfüllen können:</w:t>
+        <w:t xml:space="preserve">Zur </w:t>
+      </w:r>
+      <w:r>
+        <w:rPr>
+          <w:b/>
+        </w:rPr>
+        <w:t xml:space="preserve">Erfassung </w:t>
+      </w:r>
+      <w:r>
+        <w:rPr>
+          <w:b/>
+        </w:rPr>
+        <w:t>neuer</w:t>
+      </w:r>
+      <w:r>
+        <w:rPr>
+          <w:b/>
+        </w:rPr>
+        <w:t xml:space="preserve"> Kundenstammdaten</w:t>
+      </w:r>
+      <w:r>
+        <w:t xml:space="preserve"> muss der Vertriebsmitarbeiter folgende Felder ausfüllen können:</w:t>
       </w:r>
     </w:p>
     <w:p>
@@ -4155,10 +4336,8 @@
         <w:t>Telefonnummer</w:t>
       </w:r>
     </w:p>
-    <w:p/>
-    <w:p>
-      <w:r>
-        <w:lastRenderedPageBreak/>
+    <w:p>
+      <w:r>
         <w:t>Optional sind folgende zusätzliche Angaben wünschenswert:</w:t>
       </w:r>
     </w:p>
@@ -4171,7 +4350,7 @@
         </w:numPr>
       </w:pPr>
       <w:r>
-        <w:t>Postleitzahl</w:t>
+        <w:t>Anschrift</w:t>
       </w:r>
     </w:p>
     <w:p>
@@ -4182,189 +4361,11 @@
           <w:numId w:val="13"/>
         </w:numPr>
       </w:pPr>
-      <w:r>
-        <w:t>Straße</w:t>
-      </w:r>
-    </w:p>
-    <w:p>
-      <w:pPr>
-        <w:pStyle w:val="Listenabsatz"/>
-        <w:numPr>
-          <w:ilvl w:val="0"/>
-          <w:numId w:val="13"/>
-        </w:numPr>
-      </w:pPr>
-      <w:r>
-        <w:t>Hausnummer</w:t>
-      </w:r>
-    </w:p>
-    <w:p>
-      <w:pPr>
-        <w:pStyle w:val="Listenabsatz"/>
-        <w:numPr>
-          <w:ilvl w:val="0"/>
-          <w:numId w:val="13"/>
-        </w:numPr>
-      </w:pPr>
-      <w:r>
-        <w:t>Ort</w:t>
-      </w:r>
-    </w:p>
-    <w:p>
-      <w:pPr>
-        <w:pStyle w:val="Listenabsatz"/>
-        <w:numPr>
-          <w:ilvl w:val="0"/>
-          <w:numId w:val="13"/>
-        </w:numPr>
-      </w:pPr>
+      <w:proofErr w:type="gramStart"/>
       <w:r>
         <w:t>E-Mail Adresse</w:t>
       </w:r>
-    </w:p>
-    <w:p>
-      <w:r>
-        <w:rPr>
-          <w:b/>
-        </w:rPr>
-        <w:t>/LF</w:t>
-      </w:r>
-      <w:r>
-        <w:rPr>
-          <w:b/>
-        </w:rPr>
-        <w:t>0</w:t>
-      </w:r>
-      <w:r>
-        <w:rPr>
-          <w:b/>
-        </w:rPr>
-        <w:t>0</w:t>
-      </w:r>
-      <w:r>
-        <w:rPr>
-          <w:b/>
-        </w:rPr>
-        <w:t>40</w:t>
-      </w:r>
-      <w:r>
-        <w:rPr>
-          <w:b/>
-        </w:rPr>
-        <w:t>/</w:t>
-      </w:r>
-      <w:r>
-        <w:rPr>
-          <w:b/>
-        </w:rPr>
-        <w:t xml:space="preserve"> </w:t>
-      </w:r>
-      <w:r>
-        <w:t xml:space="preserve">Anhand der Bestellungen und der in den Rezepten enthaltenen Mengenangaben </w:t>
-      </w:r>
-      <w:r>
-        <w:t xml:space="preserve">müssen </w:t>
-      </w:r>
-      <w:r>
-        <w:t>die zu beschaffenden Rohstoffe bestimmt</w:t>
-      </w:r>
-      <w:r>
-        <w:t xml:space="preserve"> werden können.</w:t>
-      </w:r>
-    </w:p>
-    <w:p>
-      <w:r>
-        <w:rPr>
-          <w:b/>
-        </w:rPr>
-        <w:t>/LF</w:t>
-      </w:r>
-      <w:r>
-        <w:rPr>
-          <w:b/>
-        </w:rPr>
-        <w:t>0</w:t>
-      </w:r>
-      <w:r>
-        <w:rPr>
-          <w:b/>
-        </w:rPr>
-        <w:t>0</w:t>
-      </w:r>
-      <w:r>
-        <w:rPr>
-          <w:b/>
-        </w:rPr>
-        <w:t>50</w:t>
-      </w:r>
-      <w:r>
-        <w:rPr>
-          <w:b/>
-        </w:rPr>
-        <w:t>/</w:t>
-      </w:r>
-      <w:r>
-        <w:rPr>
-          <w:b/>
-        </w:rPr>
-        <w:t xml:space="preserve"> </w:t>
-      </w:r>
-      <w:r>
-        <w:t xml:space="preserve">Die Lagerbestände </w:t>
-      </w:r>
-      <w:r>
-        <w:t xml:space="preserve">müssen </w:t>
-      </w:r>
-      <w:r>
-        <w:t>durch die Mitarbeiter in der Backstube gebucht</w:t>
-      </w:r>
-      <w:r>
-        <w:t xml:space="preserve"> werden können</w:t>
-      </w:r>
-      <w:r>
-        <w:t xml:space="preserve">. </w:t>
-      </w:r>
-    </w:p>
-    <w:p>
-      <w:r>
-        <w:rPr>
-          <w:b/>
-        </w:rPr>
-        <w:t>/LF</w:t>
-      </w:r>
-      <w:r>
-        <w:rPr>
-          <w:b/>
-        </w:rPr>
-        <w:t>0</w:t>
-      </w:r>
-      <w:r>
-        <w:rPr>
-          <w:b/>
-        </w:rPr>
-        <w:t>0</w:t>
-      </w:r>
-      <w:r>
-        <w:rPr>
-          <w:b/>
-        </w:rPr>
-        <w:t>60</w:t>
-      </w:r>
-      <w:r>
-        <w:rPr>
-          <w:b/>
-        </w:rPr>
-        <w:t>/</w:t>
-      </w:r>
-      <w:r>
-        <w:rPr>
-          <w:b/>
-        </w:rPr>
-        <w:t xml:space="preserve"> </w:t>
-      </w:r>
-      <w:r>
-        <w:t>Wenn ein Lagerbestand unter den Meldebestand fällt, soll eine Meldung zur notwendigen Nachbestellung die Mitarbeiter erinnern.</w:t>
-      </w:r>
+      <w:proofErr w:type="gramEnd"/>
     </w:p>
     <w:p>
       <w:pPr>
@@ -4374,14 +4375,14 @@
           <w:numId w:val="3"/>
         </w:numPr>
       </w:pPr>
-      <w:bookmarkStart w:id="4" w:name="_Toc512453696"/>
-      <w:r>
-        <w:t>Produktions</w:t>
-      </w:r>
-      <w:r>
-        <w:t>prozess</w:t>
+      <w:bookmarkStart w:id="4" w:name="_Toc512531294"/>
+      <w:r>
+        <w:t>Produktion</w:t>
       </w:r>
       <w:bookmarkEnd w:id="4"/>
+      <w:r>
+        <w:t>sunterstützung</w:t>
+      </w:r>
     </w:p>
     <w:p>
       <w:r>
@@ -4406,7 +4407,7 @@
         <w:rPr>
           <w:b/>
         </w:rPr>
-        <w:t>70</w:t>
+        <w:t>21</w:t>
       </w:r>
       <w:r>
         <w:rPr>
@@ -4421,10 +4422,94 @@
         <w:t xml:space="preserve"> </w:t>
       </w:r>
       <w:r>
-        <w:t xml:space="preserve">Die Bäcker sollen die Möglichkeit erhalten neue Produkte und die dazugehörigen Rezepte in das System einzupflegen. </w:t>
-      </w:r>
-      <w:r>
-        <w:t>Zum Einpflegen eines neuen Rezeptes soll eine Maske erstellt werden, die der Maske aus der bestehenden Tabellenkalkulation entspricht:</w:t>
+        <w:t xml:space="preserve">Die </w:t>
+      </w:r>
+      <w:r>
+        <w:rPr>
+          <w:b/>
+        </w:rPr>
+        <w:t>Produkte</w:t>
+      </w:r>
+      <w:r>
+        <w:t xml:space="preserve"> des Unternehmens sollen in der Software verwaltet werden.</w:t>
+      </w:r>
+    </w:p>
+    <w:p>
+      <w:r>
+        <w:rPr>
+          <w:b/>
+        </w:rPr>
+        <w:t>/LF</w:t>
+      </w:r>
+      <w:r>
+        <w:rPr>
+          <w:b/>
+        </w:rPr>
+        <w:t>0</w:t>
+      </w:r>
+      <w:r>
+        <w:rPr>
+          <w:b/>
+        </w:rPr>
+        <w:t>0</w:t>
+      </w:r>
+      <w:r>
+        <w:rPr>
+          <w:b/>
+        </w:rPr>
+        <w:t>2</w:t>
+      </w:r>
+      <w:r>
+        <w:rPr>
+          <w:b/>
+        </w:rPr>
+        <w:t>2</w:t>
+      </w:r>
+      <w:r>
+        <w:rPr>
+          <w:b/>
+        </w:rPr>
+        <w:t>/</w:t>
+      </w:r>
+      <w:r>
+        <w:rPr>
+          <w:b/>
+        </w:rPr>
+        <w:t xml:space="preserve"> </w:t>
+      </w:r>
+      <w:r>
+        <w:t xml:space="preserve">Mitarbeiter </w:t>
+      </w:r>
+      <w:r>
+        <w:t xml:space="preserve">sollen die Möglichkeit erhalten </w:t>
+      </w:r>
+      <w:r>
+        <w:t xml:space="preserve">die </w:t>
+      </w:r>
+      <w:r>
+        <w:rPr>
+          <w:b/>
+        </w:rPr>
+        <w:t>Rezepte</w:t>
+      </w:r>
+      <w:r>
+        <w:t xml:space="preserve"> </w:t>
+      </w:r>
+      <w:r>
+        <w:t>von Produkten im System zu hinterlegen</w:t>
+      </w:r>
+      <w:r>
+        <w:t xml:space="preserve">. </w:t>
+      </w:r>
+    </w:p>
+    <w:p/>
+    <w:p>
+      <w:r>
+        <w:lastRenderedPageBreak/>
+        <w:t xml:space="preserve">Zum Einpflegen eines neuen Rezeptes </w:t>
+      </w:r>
+      <w:r>
+        <w:t>soll eine neue Maske entworfen werden, die sich an der der Maske der Tabellenkalkulation orientiert:</w:t>
       </w:r>
     </w:p>
     <w:p>
@@ -4492,7 +4577,13 @@
         <w:rPr>
           <w:b/>
         </w:rPr>
-        <w:t>80</w:t>
+        <w:t>2</w:t>
+      </w:r>
+      <w:r>
+        <w:rPr>
+          <w:b/>
+        </w:rPr>
+        <w:t>3</w:t>
       </w:r>
       <w:r>
         <w:rPr>
@@ -4507,7 +4598,86 @@
         <w:t xml:space="preserve"> </w:t>
       </w:r>
       <w:r>
-        <w:t>Der eigentliche Backprozess soll durch eine übersichtliche Darstellung der zu fertigenden Produkte unterstützt werden.</w:t>
+        <w:t xml:space="preserve">Die für die Rezepte benötigten </w:t>
+      </w:r>
+      <w:r>
+        <w:rPr>
+          <w:b/>
+        </w:rPr>
+        <w:t>Zutaten</w:t>
+      </w:r>
+      <w:r>
+        <w:t xml:space="preserve"> müssen ebenfalls im System erfasst werden können.</w:t>
+      </w:r>
+    </w:p>
+    <w:p>
+      <w:r>
+        <w:rPr>
+          <w:b/>
+        </w:rPr>
+        <w:t>/LF</w:t>
+      </w:r>
+      <w:r>
+        <w:rPr>
+          <w:b/>
+        </w:rPr>
+        <w:t>0</w:t>
+      </w:r>
+      <w:r>
+        <w:rPr>
+          <w:b/>
+        </w:rPr>
+        <w:t>0</w:t>
+      </w:r>
+      <w:r>
+        <w:rPr>
+          <w:b/>
+        </w:rPr>
+        <w:t>2</w:t>
+      </w:r>
+      <w:r>
+        <w:rPr>
+          <w:b/>
+        </w:rPr>
+        <w:t>4</w:t>
+      </w:r>
+      <w:r>
+        <w:rPr>
+          <w:b/>
+        </w:rPr>
+        <w:t>/</w:t>
+      </w:r>
+      <w:r>
+        <w:rPr>
+          <w:b/>
+        </w:rPr>
+        <w:t xml:space="preserve"> </w:t>
+      </w:r>
+      <w:r>
+        <w:t xml:space="preserve">Der eigentliche </w:t>
+      </w:r>
+      <w:r>
+        <w:rPr>
+          <w:b/>
+        </w:rPr>
+        <w:t>Backprozess</w:t>
+      </w:r>
+      <w:r>
+        <w:t xml:space="preserve"> soll durch eine übersichtliche Darstellung der zu fertigenden Produkte unterstützt werden.</w:t>
+      </w:r>
+      <w:r>
+        <w:t xml:space="preserve"> Wichtig dabei ist, dass die Schriftart groß genug und die Bedienung so einfach gehalten ist, dass die Software </w:t>
+      </w:r>
+      <w:r>
+        <w:t>in der</w:t>
+      </w:r>
+      <w:r>
+        <w:t xml:space="preserve"> Produktion</w:t>
+      </w:r>
+      <w:bookmarkStart w:id="5" w:name="_GoBack"/>
+      <w:bookmarkEnd w:id="5"/>
+      <w:r>
+        <w:t xml:space="preserve"> effizient genutzt werden kann.</w:t>
       </w:r>
     </w:p>
     <w:p>
@@ -4518,12 +4688,11 @@
           <w:numId w:val="3"/>
         </w:numPr>
       </w:pPr>
-      <w:bookmarkStart w:id="5" w:name="_Toc512453697"/>
-      <w:r>
-        <w:lastRenderedPageBreak/>
-        <w:t>Kommissionierungsprozess</w:t>
-      </w:r>
-      <w:bookmarkEnd w:id="5"/>
+      <w:bookmarkStart w:id="6" w:name="_Toc512531295"/>
+      <w:r>
+        <w:t>Materialverwaltung</w:t>
+      </w:r>
+      <w:bookmarkEnd w:id="6"/>
     </w:p>
     <w:p>
       <w:r>
@@ -4548,7 +4717,39 @@
         <w:rPr>
           <w:b/>
         </w:rPr>
-        <w:t>9</w:t>
+        <w:t>31</w:t>
+      </w:r>
+      <w:r>
+        <w:rPr>
+          <w:b/>
+        </w:rPr>
+        <w:t>/</w:t>
+      </w:r>
+      <w:r>
+        <w:rPr>
+          <w:b/>
+        </w:rPr>
+        <w:t xml:space="preserve"> </w:t>
+      </w:r>
+      <w:r>
+        <w:t xml:space="preserve">Anhand der Bestellungen und der in den Rezepten enthaltenen Mengenangaben müssen die zu beschaffenden </w:t>
+      </w:r>
+      <w:r>
+        <w:rPr>
+          <w:b/>
+        </w:rPr>
+        <w:t>Rohstoffe</w:t>
+      </w:r>
+      <w:r>
+        <w:t xml:space="preserve"> bestimmt werden können.</w:t>
+      </w:r>
+    </w:p>
+    <w:p>
+      <w:r>
+        <w:rPr>
+          <w:b/>
+        </w:rPr>
+        <w:t>/LF</w:t>
       </w:r>
       <w:r>
         <w:rPr>
@@ -4560,6 +4761,18 @@
         <w:rPr>
           <w:b/>
         </w:rPr>
+        <w:t>0</w:t>
+      </w:r>
+      <w:r>
+        <w:rPr>
+          <w:b/>
+        </w:rPr>
+        <w:t>32</w:t>
+      </w:r>
+      <w:r>
+        <w:rPr>
+          <w:b/>
+        </w:rPr>
         <w:t>/</w:t>
       </w:r>
       <w:r>
@@ -4569,34 +4782,66 @@
         <w:t xml:space="preserve"> </w:t>
       </w:r>
       <w:r>
-        <w:t>Dem</w:t>
-      </w:r>
-      <w:r>
-        <w:t xml:space="preserve"> Vertriebsmitarbeiter </w:t>
-      </w:r>
-      <w:r>
-        <w:t xml:space="preserve">muss </w:t>
-      </w:r>
-      <w:r>
-        <w:t>eine Übersicht der jewei</w:t>
-      </w:r>
-      <w:r>
-        <w:t>ligen Kundenbestellung sowie der</w:t>
-      </w:r>
-      <w:r>
-        <w:t xml:space="preserve"> entspr</w:t>
-      </w:r>
-      <w:r>
-        <w:t>echende</w:t>
-      </w:r>
-      <w:r>
-        <w:t xml:space="preserve"> Rechnungsbetrag angezeigt </w:t>
-      </w:r>
-      <w:r>
-        <w:t>werden</w:t>
-      </w:r>
-      <w:r>
-        <w:t>.</w:t>
+        <w:t xml:space="preserve">Die </w:t>
+      </w:r>
+      <w:r>
+        <w:rPr>
+          <w:b/>
+        </w:rPr>
+        <w:t>Lagerbestände</w:t>
+      </w:r>
+      <w:r>
+        <w:t xml:space="preserve"> müssen durch die Mitarbeiter in der Backstube gebucht werden können. </w:t>
+      </w:r>
+    </w:p>
+    <w:p>
+      <w:r>
+        <w:rPr>
+          <w:b/>
+        </w:rPr>
+        <w:t>/LF</w:t>
+      </w:r>
+      <w:r>
+        <w:rPr>
+          <w:b/>
+        </w:rPr>
+        <w:t>0</w:t>
+      </w:r>
+      <w:r>
+        <w:rPr>
+          <w:b/>
+        </w:rPr>
+        <w:t>0</w:t>
+      </w:r>
+      <w:r>
+        <w:rPr>
+          <w:b/>
+        </w:rPr>
+        <w:t>006</w:t>
+      </w:r>
+      <w:r>
+        <w:rPr>
+          <w:b/>
+        </w:rPr>
+        <w:t>/</w:t>
+      </w:r>
+      <w:r>
+        <w:rPr>
+          <w:b/>
+        </w:rPr>
+        <w:t xml:space="preserve"> </w:t>
+      </w:r>
+      <w:r>
+        <w:t xml:space="preserve">Wenn ein Lagerbestand unter den Meldebestand fällt, soll eine Meldung zur notwendigen </w:t>
+      </w:r>
+      <w:r>
+        <w:rPr>
+          <w:b/>
+        </w:rPr>
+        <w:t>Nachbestellung</w:t>
+      </w:r>
+      <w:r>
+        <w:t xml:space="preserve"> die Mitarbeiter erinnern.</w:t>
       </w:r>
     </w:p>
     <w:p>
@@ -4607,24 +4852,163 @@
           <w:numId w:val="3"/>
         </w:numPr>
       </w:pPr>
-      <w:bookmarkStart w:id="6" w:name="_Toc512453698"/>
-      <w:r>
-        <w:t>Controlling-Funktionen</w:t>
-      </w:r>
-      <w:bookmarkEnd w:id="6"/>
-    </w:p>
-    <w:p>
-      <w:r>
-        <w:rPr>
-          <w:b/>
-        </w:rPr>
-        <w:t xml:space="preserve">/LF0100/ </w:t>
-      </w:r>
-      <w:r>
-        <w:t xml:space="preserve">Der Manager der “Backwarenfreunde” muss sich </w:t>
-      </w:r>
-      <w:r>
-        <w:t>folgende Unternehmenskennzahlen anzeigen lassen können:</w:t>
+      <w:bookmarkStart w:id="7" w:name="_Toc512531296"/>
+      <w:r>
+        <w:t>Kommissionierung</w:t>
+      </w:r>
+      <w:bookmarkEnd w:id="7"/>
+    </w:p>
+    <w:p>
+      <w:r>
+        <w:rPr>
+          <w:b/>
+        </w:rPr>
+        <w:t>/LF</w:t>
+      </w:r>
+      <w:r>
+        <w:rPr>
+          <w:b/>
+        </w:rPr>
+        <w:t>0</w:t>
+      </w:r>
+      <w:r>
+        <w:rPr>
+          <w:b/>
+        </w:rPr>
+        <w:t>0</w:t>
+      </w:r>
+      <w:r>
+        <w:rPr>
+          <w:b/>
+        </w:rPr>
+        <w:t>41</w:t>
+      </w:r>
+      <w:r>
+        <w:rPr>
+          <w:b/>
+        </w:rPr>
+        <w:t>/</w:t>
+      </w:r>
+      <w:r>
+        <w:rPr>
+          <w:b/>
+        </w:rPr>
+        <w:t xml:space="preserve"> </w:t>
+      </w:r>
+      <w:r>
+        <w:t>Dem</w:t>
+      </w:r>
+      <w:r>
+        <w:t xml:space="preserve"> Vertriebsmitarbeiter </w:t>
+      </w:r>
+      <w:r>
+        <w:t xml:space="preserve">muss </w:t>
+      </w:r>
+      <w:r>
+        <w:t xml:space="preserve">eine </w:t>
+      </w:r>
+      <w:r>
+        <w:rPr>
+          <w:b/>
+        </w:rPr>
+        <w:t>Übersicht der jewei</w:t>
+      </w:r>
+      <w:r>
+        <w:rPr>
+          <w:b/>
+        </w:rPr>
+        <w:t>ligen Kundenbestellung</w:t>
+      </w:r>
+      <w:r>
+        <w:t xml:space="preserve"> sowie der</w:t>
+      </w:r>
+      <w:r>
+        <w:t xml:space="preserve"> entspr</w:t>
+      </w:r>
+      <w:r>
+        <w:t>echende</w:t>
+      </w:r>
+      <w:r>
+        <w:t xml:space="preserve"> </w:t>
+      </w:r>
+      <w:r>
+        <w:rPr>
+          <w:b/>
+        </w:rPr>
+        <w:t>Rechnungsbetrag</w:t>
+      </w:r>
+      <w:r>
+        <w:t xml:space="preserve"> angezeigt </w:t>
+      </w:r>
+      <w:r>
+        <w:t>werden</w:t>
+      </w:r>
+      <w:r>
+        <w:t>.</w:t>
+      </w:r>
+    </w:p>
+    <w:p>
+      <w:pPr>
+        <w:pStyle w:val="berschrift1"/>
+        <w:numPr>
+          <w:ilvl w:val="1"/>
+          <w:numId w:val="3"/>
+        </w:numPr>
+      </w:pPr>
+      <w:bookmarkStart w:id="8" w:name="_Toc512531297"/>
+      <w:r>
+        <w:lastRenderedPageBreak/>
+        <w:t>Controlling</w:t>
+      </w:r>
+      <w:bookmarkEnd w:id="8"/>
+    </w:p>
+    <w:p>
+      <w:pPr>
+        <w:rPr>
+          <w:b/>
+        </w:rPr>
+      </w:pPr>
+      <w:r>
+        <w:rPr>
+          <w:b/>
+        </w:rPr>
+        <w:t>/LF0</w:t>
+      </w:r>
+      <w:r>
+        <w:rPr>
+          <w:b/>
+        </w:rPr>
+        <w:t>051</w:t>
+      </w:r>
+      <w:r>
+        <w:rPr>
+          <w:b/>
+        </w:rPr>
+        <w:t xml:space="preserve">/ </w:t>
+      </w:r>
+      <w:r>
+        <w:t xml:space="preserve">Für die Unternehmensleitung </w:t>
+      </w:r>
+      <w:r>
+        <w:t>der “Backwarenfreunde” m</w:t>
+      </w:r>
+      <w:r>
+        <w:t>üssen</w:t>
+      </w:r>
+      <w:r>
+        <w:t xml:space="preserve"> </w:t>
+      </w:r>
+      <w:r>
+        <w:t xml:space="preserve">folgende </w:t>
+      </w:r>
+      <w:r>
+        <w:rPr>
+          <w:b/>
+        </w:rPr>
+        <w:t>Unternehmenskennzahlen</w:t>
+      </w:r>
+      <w:r>
+        <w:t xml:space="preserve"> abrufbar sein:</w:t>
       </w:r>
     </w:p>
     <w:p>
@@ -4636,7 +5020,10 @@
         </w:numPr>
       </w:pPr>
       <w:r>
-        <w:t>Monatlicher Gesamtumsatz</w:t>
+        <w:t>Gesamtumsatz</w:t>
+      </w:r>
+      <w:r>
+        <w:t xml:space="preserve"> eines Tages</w:t>
       </w:r>
     </w:p>
     <w:p>
@@ -4648,68 +5035,59 @@
         </w:numPr>
       </w:pPr>
       <w:r>
-        <w:t>Monatlicher Gewinn</w:t>
-      </w:r>
-    </w:p>
-    <w:p>
-      <w:pPr>
-        <w:pStyle w:val="Listenabsatz"/>
-        <w:numPr>
-          <w:ilvl w:val="0"/>
-          <w:numId w:val="15"/>
-        </w:numPr>
-      </w:pPr>
-      <w:r>
-        <w:t xml:space="preserve">Rendite / Return </w:t>
-      </w:r>
-      <w:proofErr w:type="spellStart"/>
-      <w:r>
-        <w:t>of</w:t>
-      </w:r>
-      <w:proofErr w:type="spellEnd"/>
-      <w:r>
-        <w:t xml:space="preserve"> </w:t>
-      </w:r>
-      <w:proofErr w:type="spellStart"/>
-      <w:r>
-        <w:t>Invest</w:t>
-      </w:r>
-      <w:proofErr w:type="spellEnd"/>
-    </w:p>
-    <w:p>
-      <w:pPr>
-        <w:pStyle w:val="Listenabsatz"/>
-        <w:numPr>
-          <w:ilvl w:val="0"/>
-          <w:numId w:val="15"/>
-        </w:numPr>
-      </w:pPr>
-      <w:r>
-        <w:t>Kundenportfolio (ABC-Analyse, Bestellungen pro Kunde)</w:t>
-      </w:r>
-    </w:p>
-    <w:p>
-      <w:pPr>
-        <w:pStyle w:val="Listenabsatz"/>
-        <w:numPr>
-          <w:ilvl w:val="0"/>
-          <w:numId w:val="15"/>
-        </w:numPr>
-      </w:pPr>
-      <w:r>
-        <w:t>Monatliche Ausgaben</w:t>
-      </w:r>
-    </w:p>
-    <w:p>
-      <w:pPr>
-        <w:pStyle w:val="Listenabsatz"/>
-        <w:numPr>
-          <w:ilvl w:val="0"/>
-          <w:numId w:val="15"/>
-        </w:numPr>
-      </w:pPr>
-      <w:r>
-        <w:t>Kalkulation von Produktpreisen?</w:t>
+        <w:t>Gewinn</w:t>
+      </w:r>
+      <w:r>
+        <w:t xml:space="preserve"> eines Tages</w:t>
+      </w:r>
+    </w:p>
+    <w:p>
+      <w:r>
+        <w:t xml:space="preserve">Eine weitere wünschenswerte Kennzahl wäre ein </w:t>
+      </w:r>
+      <w:r>
+        <w:t xml:space="preserve">Kundenportfolio (ABC-Analyse, </w:t>
+      </w:r>
+      <w:r>
+        <w:t xml:space="preserve">Anzahl der </w:t>
+      </w:r>
+      <w:r>
+        <w:t>Bestellungen pro Kunde)</w:t>
+      </w:r>
+      <w:r>
+        <w:t>.</w:t>
+      </w:r>
+    </w:p>
+    <w:p>
+      <w:r>
+        <w:rPr>
+          <w:b/>
+        </w:rPr>
+        <w:t>/LF0</w:t>
+      </w:r>
+      <w:r>
+        <w:rPr>
+          <w:b/>
+        </w:rPr>
+        <w:t>051</w:t>
+      </w:r>
+      <w:r>
+        <w:rPr>
+          <w:b/>
+        </w:rPr>
+        <w:t xml:space="preserve">/ </w:t>
+      </w:r>
+      <w:r>
+        <w:t xml:space="preserve">Zur Preisfindung muss anhand der Rohstoffkosten sowie weiterer Gemeinkosten eine </w:t>
+      </w:r>
+      <w:r>
+        <w:rPr>
+          <w:b/>
+        </w:rPr>
+        <w:t>Kostenkalkulation</w:t>
+      </w:r>
+      <w:r>
+        <w:t xml:space="preserve"> für die einzelnen Produkte abrufbar sein.</w:t>
       </w:r>
     </w:p>
     <w:p>
@@ -4720,11 +5098,11 @@
           <w:numId w:val="3"/>
         </w:numPr>
       </w:pPr>
-      <w:bookmarkStart w:id="7" w:name="_Toc512453699"/>
+      <w:bookmarkStart w:id="9" w:name="_Toc512531298"/>
       <w:r>
         <w:t>Produktdaten</w:t>
       </w:r>
-      <w:bookmarkEnd w:id="7"/>
+      <w:bookmarkEnd w:id="9"/>
     </w:p>
     <w:p>
       <w:pPr>
@@ -4732,19 +5110,181 @@
           <w:lang w:val="en-US"/>
         </w:rPr>
       </w:pPr>
+      <w:proofErr w:type="spellStart"/>
       <w:r>
         <w:rPr>
           <w:lang w:val="en-US"/>
         </w:rPr>
-        <w:t>Es sollen (mindestens) folgende Daten persistent gespeichert werden.</w:t>
-      </w:r>
-    </w:p>
-    <w:p>
-      <w:r>
-        <w:rPr>
-          <w:b/>
-        </w:rPr>
-        <w:t>/LD100/</w:t>
+        <w:t>Es</w:t>
+      </w:r>
+      <w:proofErr w:type="spellEnd"/>
+      <w:r>
+        <w:rPr>
+          <w:lang w:val="en-US"/>
+        </w:rPr>
+        <w:t xml:space="preserve"> </w:t>
+      </w:r>
+      <w:proofErr w:type="spellStart"/>
+      <w:r>
+        <w:rPr>
+          <w:lang w:val="en-US"/>
+        </w:rPr>
+        <w:t>sollen</w:t>
+      </w:r>
+      <w:proofErr w:type="spellEnd"/>
+      <w:r>
+        <w:rPr>
+          <w:lang w:val="en-US"/>
+        </w:rPr>
+        <w:t xml:space="preserve"> (</w:t>
+      </w:r>
+      <w:proofErr w:type="spellStart"/>
+      <w:r>
+        <w:rPr>
+          <w:lang w:val="en-US"/>
+        </w:rPr>
+        <w:t>mindestens</w:t>
+      </w:r>
+      <w:proofErr w:type="spellEnd"/>
+      <w:r>
+        <w:rPr>
+          <w:lang w:val="en-US"/>
+        </w:rPr>
+        <w:t xml:space="preserve">) </w:t>
+      </w:r>
+      <w:r>
+        <w:rPr>
+          <w:lang w:val="en-US"/>
+        </w:rPr>
+        <w:t xml:space="preserve">die </w:t>
+      </w:r>
+      <w:proofErr w:type="spellStart"/>
+      <w:r>
+        <w:rPr>
+          <w:lang w:val="en-US"/>
+        </w:rPr>
+        <w:t>folgende</w:t>
+      </w:r>
+      <w:r>
+        <w:rPr>
+          <w:lang w:val="en-US"/>
+        </w:rPr>
+        <w:t>n</w:t>
+      </w:r>
+      <w:proofErr w:type="spellEnd"/>
+      <w:r>
+        <w:rPr>
+          <w:lang w:val="en-US"/>
+        </w:rPr>
+        <w:t xml:space="preserve"> </w:t>
+      </w:r>
+      <w:proofErr w:type="spellStart"/>
+      <w:r>
+        <w:rPr>
+          <w:lang w:val="en-US"/>
+        </w:rPr>
+        <w:t>Daten</w:t>
+      </w:r>
+      <w:proofErr w:type="spellEnd"/>
+      <w:r>
+        <w:rPr>
+          <w:lang w:val="en-US"/>
+        </w:rPr>
+        <w:t xml:space="preserve"> </w:t>
+      </w:r>
+      <w:proofErr w:type="spellStart"/>
+      <w:r>
+        <w:rPr>
+          <w:lang w:val="en-US"/>
+        </w:rPr>
+        <w:t>im</w:t>
+      </w:r>
+      <w:proofErr w:type="spellEnd"/>
+      <w:r>
+        <w:rPr>
+          <w:lang w:val="en-US"/>
+        </w:rPr>
+        <w:t xml:space="preserve"> </w:t>
+      </w:r>
+      <w:proofErr w:type="spellStart"/>
+      <w:r>
+        <w:rPr>
+          <w:lang w:val="en-US"/>
+        </w:rPr>
+        <w:t>Datenbank</w:t>
+      </w:r>
+      <w:proofErr w:type="spellEnd"/>
+      <w:r>
+        <w:rPr>
+          <w:lang w:val="en-US"/>
+        </w:rPr>
+        <w:t>-Backend</w:t>
+      </w:r>
+      <w:r>
+        <w:rPr>
+          <w:lang w:val="en-US"/>
+        </w:rPr>
+        <w:t xml:space="preserve"> </w:t>
+      </w:r>
+      <w:proofErr w:type="spellStart"/>
+      <w:r>
+        <w:rPr>
+          <w:lang w:val="en-US"/>
+        </w:rPr>
+        <w:t>gespeichert</w:t>
+      </w:r>
+      <w:proofErr w:type="spellEnd"/>
+      <w:r>
+        <w:rPr>
+          <w:lang w:val="en-US"/>
+        </w:rPr>
+        <w:t xml:space="preserve"> </w:t>
+      </w:r>
+      <w:proofErr w:type="spellStart"/>
+      <w:r>
+        <w:rPr>
+          <w:lang w:val="en-US"/>
+        </w:rPr>
+        <w:t>werden</w:t>
+      </w:r>
+      <w:proofErr w:type="spellEnd"/>
+      <w:r>
+        <w:rPr>
+          <w:lang w:val="en-US"/>
+        </w:rPr>
+        <w:t>.</w:t>
+      </w:r>
+    </w:p>
+    <w:p>
+      <w:r>
+        <w:rPr>
+          <w:b/>
+        </w:rPr>
+        <w:t>/LD</w:t>
+      </w:r>
+      <w:r>
+        <w:rPr>
+          <w:b/>
+        </w:rPr>
+        <w:t>0</w:t>
+      </w:r>
+      <w:r>
+        <w:rPr>
+          <w:b/>
+        </w:rPr>
+        <w:t>00</w:t>
+      </w:r>
+      <w:r>
+        <w:rPr>
+          <w:b/>
+        </w:rPr>
+        <w:t>1</w:t>
+      </w:r>
+      <w:r>
+        <w:rPr>
+          <w:b/>
+        </w:rPr>
+        <w:t>/</w:t>
       </w:r>
       <w:r>
         <w:t xml:space="preserve"> </w:t>
@@ -4812,13 +5352,31 @@
         <w:rPr>
           <w:b/>
         </w:rPr>
-        <w:t>/LD2</w:t>
-      </w:r>
-      <w:r>
-        <w:rPr>
-          <w:b/>
-        </w:rPr>
-        <w:t>00/</w:t>
+        <w:t>/LD</w:t>
+      </w:r>
+      <w:r>
+        <w:rPr>
+          <w:b/>
+        </w:rPr>
+        <w:t>0</w:t>
+      </w:r>
+      <w:r>
+        <w:rPr>
+          <w:b/>
+        </w:rPr>
+        <w:t>00</w:t>
+      </w:r>
+      <w:r>
+        <w:rPr>
+          <w:b/>
+        </w:rPr>
+        <w:t>2</w:t>
+      </w:r>
+      <w:r>
+        <w:rPr>
+          <w:b/>
+        </w:rPr>
+        <w:t>/</w:t>
       </w:r>
       <w:r>
         <w:t xml:space="preserve"> </w:t>
@@ -4889,13 +5447,19 @@
         <w:rPr>
           <w:b/>
         </w:rPr>
-        <w:t>/LD3</w:t>
-      </w:r>
-      <w:r>
-        <w:rPr>
-          <w:b/>
-        </w:rPr>
-        <w:t>00/</w:t>
+        <w:t>/LD</w:t>
+      </w:r>
+      <w:r>
+        <w:rPr>
+          <w:b/>
+        </w:rPr>
+        <w:t>0003</w:t>
+      </w:r>
+      <w:r>
+        <w:rPr>
+          <w:b/>
+        </w:rPr>
+        <w:t>/</w:t>
       </w:r>
       <w:r>
         <w:t xml:space="preserve"> </w:t>
@@ -4963,13 +5527,25 @@
         <w:rPr>
           <w:b/>
         </w:rPr>
-        <w:t>/LD3</w:t>
-      </w:r>
-      <w:r>
-        <w:rPr>
-          <w:b/>
-        </w:rPr>
-        <w:t>00/</w:t>
+        <w:t>/LD</w:t>
+      </w:r>
+      <w:r>
+        <w:rPr>
+          <w:b/>
+        </w:rPr>
+        <w:t>00</w:t>
+      </w:r>
+      <w:r>
+        <w:rPr>
+          <w:b/>
+        </w:rPr>
+        <w:t>04</w:t>
+      </w:r>
+      <w:r>
+        <w:rPr>
+          <w:b/>
+        </w:rPr>
+        <w:t>/</w:t>
       </w:r>
       <w:r>
         <w:t xml:space="preserve"> </w:t>
@@ -4978,7 +5554,13 @@
         <w:rPr>
           <w:i/>
         </w:rPr>
-        <w:t>Materialdaten</w:t>
+        <w:t>Rohstoff</w:t>
+      </w:r>
+      <w:r>
+        <w:rPr>
+          <w:i/>
+        </w:rPr>
+        <w:t>daten</w:t>
       </w:r>
       <w:r>
         <w:rPr>
@@ -4998,11 +5580,12 @@
           <w:numId w:val="17"/>
         </w:numPr>
       </w:pPr>
-      <w:proofErr w:type="spellStart"/>
-      <w:r>
-        <w:t>Bestandteilsnummer</w:t>
-      </w:r>
-      <w:proofErr w:type="spellEnd"/>
+      <w:r>
+        <w:t>Rohstoff</w:t>
+      </w:r>
+      <w:r>
+        <w:t>nummer</w:t>
+      </w:r>
     </w:p>
     <w:p>
       <w:pPr>
@@ -5012,11 +5595,12 @@
           <w:numId w:val="17"/>
         </w:numPr>
       </w:pPr>
-      <w:proofErr w:type="spellStart"/>
-      <w:r>
-        <w:t>Bestandteilsname</w:t>
-      </w:r>
-      <w:proofErr w:type="spellEnd"/>
+      <w:r>
+        <w:t>Rohstoff</w:t>
+      </w:r>
+      <w:r>
+        <w:t>name</w:t>
+      </w:r>
     </w:p>
     <w:p>
       <w:pPr>
@@ -5051,7 +5635,35 @@
           <w:b/>
           <w:sz w:val="20"/>
         </w:rPr>
-        <w:t>/LD400/</w:t>
+        <w:t>/LD</w:t>
+      </w:r>
+      <w:r>
+        <w:rPr>
+          <w:b/>
+          <w:sz w:val="20"/>
+        </w:rPr>
+        <w:t>0</w:t>
+      </w:r>
+      <w:r>
+        <w:rPr>
+          <w:b/>
+          <w:sz w:val="20"/>
+        </w:rPr>
+        <w:t>00</w:t>
+      </w:r>
+      <w:r>
+        <w:rPr>
+          <w:b/>
+          <w:sz w:val="20"/>
+        </w:rPr>
+        <w:t>5</w:t>
+      </w:r>
+      <w:r>
+        <w:rPr>
+          <w:b/>
+          <w:sz w:val="20"/>
+        </w:rPr>
+        <w:t>/</w:t>
       </w:r>
       <w:r>
         <w:rPr>
@@ -5077,11 +5689,12 @@
           <w:numId w:val="17"/>
         </w:numPr>
       </w:pPr>
-      <w:proofErr w:type="spellStart"/>
-      <w:r>
-        <w:t>Bestandteilsnummer</w:t>
-      </w:r>
-      <w:proofErr w:type="spellEnd"/>
+      <w:r>
+        <w:t>Rohstoff</w:t>
+      </w:r>
+      <w:r>
+        <w:t>nummer</w:t>
+      </w:r>
     </w:p>
     <w:p>
       <w:pPr>
@@ -5112,8 +5725,31 @@
         <w:rPr>
           <w:b/>
         </w:rPr>
-        <w:lastRenderedPageBreak/>
-        <w:t>/LD500/</w:t>
+        <w:t>/LD</w:t>
+      </w:r>
+      <w:r>
+        <w:rPr>
+          <w:b/>
+        </w:rPr>
+        <w:t>0</w:t>
+      </w:r>
+      <w:r>
+        <w:rPr>
+          <w:b/>
+        </w:rPr>
+        <w:t>00</w:t>
+      </w:r>
+      <w:r>
+        <w:rPr>
+          <w:b/>
+        </w:rPr>
+        <w:t>6</w:t>
+      </w:r>
+      <w:r>
+        <w:rPr>
+          <w:b/>
+        </w:rPr>
+        <w:t>/</w:t>
       </w:r>
       <w:r>
         <w:t xml:space="preserve"> </w:t>
@@ -5125,8 +5761,13 @@
         <w:t>Kassendaten:</w:t>
       </w:r>
       <w:r>
-        <w:t xml:space="preserve"> Erfassung aller bezahlter Bestellungen</w:t>
-      </w:r>
+        <w:t xml:space="preserve"> Erfassung </w:t>
+      </w:r>
+      <w:proofErr w:type="gramStart"/>
+      <w:r>
+        <w:t>aller bezahlter Bestellungen</w:t>
+      </w:r>
+      <w:proofErr w:type="gramEnd"/>
     </w:p>
     <w:p>
       <w:pPr>
@@ -5154,6 +5795,33 @@
     </w:p>
     <w:p>
       <w:pPr>
+        <w:ind w:firstLine="360"/>
+        <w:rPr>
+          <w:i/>
+        </w:rPr>
+      </w:pPr>
+      <w:r>
+        <w:rPr>
+          <w:i/>
+        </w:rPr>
+        <w:lastRenderedPageBreak/>
+        <w:t xml:space="preserve">Optional sind folgende zusätzliche Angaben </w:t>
+      </w:r>
+      <w:r>
+        <w:rPr>
+          <w:i/>
+        </w:rPr>
+        <w:t>denkbar</w:t>
+      </w:r>
+      <w:r>
+        <w:rPr>
+          <w:i/>
+        </w:rPr>
+        <w:t>:</w:t>
+      </w:r>
+    </w:p>
+    <w:p>
+      <w:pPr>
         <w:pStyle w:val="Listenabsatz"/>
         <w:numPr>
           <w:ilvl w:val="0"/>
@@ -5173,21 +5841,51 @@
         </w:numPr>
       </w:pPr>
       <w:r>
-        <w:t>Differenz</w:t>
-      </w:r>
-    </w:p>
-    <w:p>
-      <w:r>
-        <w:rPr>
-          <w:b/>
-        </w:rPr>
-        <w:t>/LD6</w:t>
-      </w:r>
-      <w:r>
-        <w:rPr>
-          <w:b/>
-        </w:rPr>
-        <w:t>00/</w:t>
+        <w:t>Datum der Bezahlung</w:t>
+      </w:r>
+    </w:p>
+    <w:p>
+      <w:pPr>
+        <w:pStyle w:val="Listenabsatz"/>
+        <w:numPr>
+          <w:ilvl w:val="0"/>
+          <w:numId w:val="18"/>
+        </w:numPr>
+      </w:pPr>
+      <w:r>
+        <w:t>Fälligkeitsdatum</w:t>
+      </w:r>
+    </w:p>
+    <w:p>
+      <w:r>
+        <w:rPr>
+          <w:b/>
+        </w:rPr>
+        <w:t>/LD</w:t>
+      </w:r>
+      <w:r>
+        <w:rPr>
+          <w:b/>
+        </w:rPr>
+        <w:t>0</w:t>
+      </w:r>
+      <w:r>
+        <w:rPr>
+          <w:b/>
+        </w:rPr>
+        <w:t>00</w:t>
+      </w:r>
+      <w:r>
+        <w:rPr>
+          <w:b/>
+        </w:rPr>
+        <w:t>7</w:t>
+      </w:r>
+      <w:r>
+        <w:rPr>
+          <w:b/>
+        </w:rPr>
+        <w:t>/</w:t>
       </w:r>
       <w:r>
         <w:t xml:space="preserve"> </w:t>
@@ -5333,11 +6031,6 @@
       <w:proofErr w:type="gramEnd"/>
     </w:p>
     <w:p>
-      <w:r>
-        <w:br w:type="page"/>
-      </w:r>
-    </w:p>
-    <w:p>
       <w:pPr>
         <w:pStyle w:val="berschrift1"/>
         <w:numPr>
@@ -5345,12 +6038,11 @@
           <w:numId w:val="3"/>
         </w:numPr>
       </w:pPr>
-      <w:bookmarkStart w:id="8" w:name="_Toc512453700"/>
-      <w:r>
-        <w:lastRenderedPageBreak/>
+      <w:bookmarkStart w:id="10" w:name="_Toc512531299"/>
+      <w:r>
         <w:t>Produktleistungen</w:t>
       </w:r>
-      <w:bookmarkEnd w:id="8"/>
+      <w:bookmarkEnd w:id="10"/>
     </w:p>
     <w:p>
       <w:r>
@@ -5384,10 +6076,66 @@
         <w:t xml:space="preserve"> </w:t>
       </w:r>
       <w:r>
-        <w:t>Die Kommissionierung der Waren muss Just-in-Time erfolgen. Deshalb müssen die Daten für den Kommissionierungsprozess in Echtzeit zur Verfügung stehen.</w:t>
-      </w:r>
-      <w:r>
-        <w:t xml:space="preserve"> Lange Warte- oder Ladezeiten sind zu vermeiden.</w:t>
+        <w:t xml:space="preserve">Die Kommissionierung der Waren muss Just-in-Time erfolgen. Deshalb müssen </w:t>
+      </w:r>
+      <w:r>
+        <w:t xml:space="preserve">insbesondere </w:t>
+      </w:r>
+      <w:r>
+        <w:t>die Daten für den Kommissionierungsprozess in Echtzeit zur Verfügung stehen.</w:t>
+      </w:r>
+      <w:r>
+        <w:t xml:space="preserve"> Lange </w:t>
+      </w:r>
+      <w:r>
+        <w:rPr>
+          <w:b/>
+        </w:rPr>
+        <w:t>Warte- oder Ladezeiten</w:t>
+      </w:r>
+      <w:r>
+        <w:t xml:space="preserve"> sind zu vermeiden.</w:t>
+      </w:r>
+    </w:p>
+    <w:p>
+      <w:r>
+        <w:rPr>
+          <w:b/>
+        </w:rPr>
+        <w:t xml:space="preserve">/LL100/ </w:t>
+      </w:r>
+      <w:r>
+        <w:rPr>
+          <w:i/>
+        </w:rPr>
+        <w:t>Multi-Client Kompatibilität</w:t>
+      </w:r>
+      <w:r>
+        <w:rPr>
+          <w:i/>
+        </w:rPr>
+        <w:t>:</w:t>
+      </w:r>
+      <w:r>
+        <w:rPr>
+          <w:b/>
+        </w:rPr>
+        <w:t xml:space="preserve"> </w:t>
+      </w:r>
+      <w:r>
+        <w:t xml:space="preserve">Es muss von </w:t>
+      </w:r>
+      <w:r>
+        <w:rPr>
+          <w:b/>
+        </w:rPr>
+        <w:t>mehreren Arbeitsplätzen</w:t>
+      </w:r>
+      <w:r>
+        <w:t xml:space="preserve"> auf die Software zugegriffen werden können</w:t>
+      </w:r>
+      <w:r>
+        <w:t>.</w:t>
       </w:r>
     </w:p>
     <w:p>
@@ -5434,7 +6182,16 @@
         <w:t>fehlererzeugenden Eingaben erhä</w:t>
       </w:r>
       <w:r>
-        <w:t>lt der Benutzer als Fehlermeldung eine Auflistung aller eingegebenen Fehler.</w:t>
+        <w:t xml:space="preserve">lt der Benutzer als </w:t>
+      </w:r>
+      <w:r>
+        <w:rPr>
+          <w:b/>
+        </w:rPr>
+        <w:t>Fehlermeldung</w:t>
+      </w:r>
+      <w:r>
+        <w:t xml:space="preserve"> eine Auflistung aller eingegebenen Fehler.</w:t>
       </w:r>
     </w:p>
     <w:p>
@@ -5495,7 +6252,16 @@
         <w:t xml:space="preserve"> </w:t>
       </w:r>
       <w:r>
-        <w:t>eine Korrektur der Eingabedaten vorzunehmen</w:t>
+        <w:t xml:space="preserve">eine </w:t>
+      </w:r>
+      <w:r>
+        <w:rPr>
+          <w:b/>
+        </w:rPr>
+        <w:t>Korrektur</w:t>
+      </w:r>
+      <w:r>
+        <w:t xml:space="preserve"> der Eingabedaten vorzunehmen</w:t>
       </w:r>
       <w:r>
         <w:t>,</w:t>
@@ -5570,10 +6336,16 @@
         <w:t xml:space="preserve">Es ist wünschenswert, </w:t>
       </w:r>
       <w:r>
-        <w:t>dass die Anordnung der Bedienelemente in einer Art und Weise erfolgt, so dass sie von den Benutzern leicht gefunden werden können.</w:t>
-      </w:r>
-      <w:r>
-        <w:br w:type="page"/>
+        <w:t xml:space="preserve">dass die </w:t>
+      </w:r>
+      <w:r>
+        <w:rPr>
+          <w:b/>
+        </w:rPr>
+        <w:t>Anordnung der Bedienelemente</w:t>
+      </w:r>
+      <w:r>
+        <w:t xml:space="preserve"> in einer Art und Weise erfolgt, so dass sie von den Benutzern leicht gefunden werden können.</w:t>
       </w:r>
     </w:p>
     <w:p>
@@ -5584,12 +6356,11 @@
           <w:numId w:val="3"/>
         </w:numPr>
       </w:pPr>
-      <w:bookmarkStart w:id="9" w:name="_Toc512453701"/>
-      <w:r>
-        <w:lastRenderedPageBreak/>
+      <w:bookmarkStart w:id="11" w:name="_Toc512531300"/>
+      <w:r>
         <w:t>Qualitätsanforderungen</w:t>
       </w:r>
-      <w:bookmarkEnd w:id="9"/>
+      <w:bookmarkEnd w:id="11"/>
     </w:p>
     <w:p>
       <w:pPr>
@@ -5599,11 +6370,11 @@
           <w:numId w:val="3"/>
         </w:numPr>
       </w:pPr>
-      <w:bookmarkStart w:id="10" w:name="_Toc512453702"/>
+      <w:bookmarkStart w:id="12" w:name="_Toc512531301"/>
       <w:r>
         <w:t>Grundsätzliches</w:t>
       </w:r>
-      <w:bookmarkEnd w:id="10"/>
+      <w:bookmarkEnd w:id="12"/>
     </w:p>
     <w:p>
       <w:pPr>
@@ -5652,26 +6423,7 @@
         <w:t>wird gr</w:t>
       </w:r>
       <w:r>
-        <w:t xml:space="preserve">ößten Wert gelegt. </w:t>
-      </w:r>
-    </w:p>
-    <w:p>
-      <w:pPr>
-        <w:autoSpaceDE w:val="0"/>
-        <w:autoSpaceDN w:val="0"/>
-        <w:adjustRightInd w:val="0"/>
-        <w:spacing w:after="0" w:line="240" w:lineRule="auto"/>
-      </w:pPr>
-    </w:p>
-    <w:p>
-      <w:pPr>
-        <w:autoSpaceDE w:val="0"/>
-        <w:autoSpaceDN w:val="0"/>
-        <w:adjustRightInd w:val="0"/>
-        <w:spacing w:after="0" w:line="240" w:lineRule="auto"/>
-      </w:pPr>
-      <w:r>
-        <w:t>Zudem sind</w:t>
+        <w:t>ößten Wert gelegt. Zudem sind</w:t>
       </w:r>
       <w:r>
         <w:t xml:space="preserve"> die </w:t>
@@ -5706,11 +6458,11 @@
           <w:numId w:val="3"/>
         </w:numPr>
       </w:pPr>
-      <w:bookmarkStart w:id="11" w:name="_Toc512453703"/>
+      <w:bookmarkStart w:id="13" w:name="_Toc512531302"/>
       <w:r>
         <w:t>Performance</w:t>
       </w:r>
-      <w:bookmarkEnd w:id="11"/>
+      <w:bookmarkEnd w:id="13"/>
     </w:p>
     <w:p>
       <w:pPr>
@@ -5762,6 +6514,15 @@
       <w:r>
         <w:t>besucht wird, desto schneller muss</w:t>
       </w:r>
+      <w:r>
+        <w:t xml:space="preserve"> </w:t>
+      </w:r>
+      <w:r>
+        <w:t>sie aufgebaut werden.</w:t>
+      </w:r>
+      <w:r>
+        <w:t xml:space="preserve"> Dies gilt insbesondere für die Just-In-Time Kommissionierung. </w:t>
+      </w:r>
     </w:p>
     <w:p>
       <w:pPr>
@@ -5770,12 +6531,6 @@
         <w:adjustRightInd w:val="0"/>
         <w:spacing w:after="0" w:line="240" w:lineRule="auto"/>
       </w:pPr>
-      <w:r>
-        <w:t>sie aufgebaut werden.</w:t>
-      </w:r>
-      <w:r>
-        <w:t xml:space="preserve"> Dies gilt insbesondere für die Just-In-Time Kommissionierung. </w:t>
-      </w:r>
     </w:p>
     <w:p>
       <w:pPr>
@@ -5784,16 +6539,15 @@
         <w:adjustRightInd w:val="0"/>
         <w:spacing w:after="0" w:line="240" w:lineRule="auto"/>
       </w:pPr>
-    </w:p>
-    <w:p>
-      <w:pPr>
-        <w:autoSpaceDE w:val="0"/>
-        <w:autoSpaceDN w:val="0"/>
-        <w:adjustRightInd w:val="0"/>
-        <w:spacing w:after="0" w:line="240" w:lineRule="auto"/>
-      </w:pPr>
-      <w:r>
-        <w:t xml:space="preserve">Alle benötigen Daten werden in einer </w:t>
+      <w:r>
+        <w:lastRenderedPageBreak/>
+        <w:t xml:space="preserve">Alle benötigen Daten </w:t>
+      </w:r>
+      <w:r>
+        <w:t xml:space="preserve">müssen </w:t>
+      </w:r>
+      <w:r>
+        <w:t xml:space="preserve">in einer </w:t>
       </w:r>
       <w:r>
         <w:rPr>
@@ -5802,10 +6556,30 @@
         <w:t>skalierbaren SQL-Datenbank</w:t>
       </w:r>
       <w:r>
-        <w:t xml:space="preserve"> gespeichert.</w:t>
-      </w:r>
-      <w:r>
-        <w:t xml:space="preserve"> Dies ermöglicht ein Mitwachsen der Lösung mit möglicherweise steigenden Anforderungen.</w:t>
+        <w:t xml:space="preserve"> gespeichert</w:t>
+      </w:r>
+      <w:r>
+        <w:t xml:space="preserve"> werden</w:t>
+      </w:r>
+      <w:r>
+        <w:t>.</w:t>
+      </w:r>
+      <w:r>
+        <w:t xml:space="preserve"> Dies ermöglicht </w:t>
+      </w:r>
+      <w:r>
+        <w:t xml:space="preserve">den Betrieb in </w:t>
+      </w:r>
+      <w:proofErr w:type="gramStart"/>
+      <w:r>
+        <w:t>der benötigten Multi-Client</w:t>
+      </w:r>
+      <w:proofErr w:type="gramEnd"/>
+      <w:r>
+        <w:t xml:space="preserve"> Architektur sowie </w:t>
+      </w:r>
+      <w:r>
+        <w:t>ein Mitwachsen der Lösung mit möglicherweise steigenden Anforderungen.</w:t>
       </w:r>
     </w:p>
     <w:p>
@@ -5816,14 +6590,14 @@
           <w:numId w:val="3"/>
         </w:numPr>
       </w:pPr>
-      <w:bookmarkStart w:id="12" w:name="_Toc512453704"/>
+      <w:bookmarkStart w:id="14" w:name="_Toc512531303"/>
       <w:r>
         <w:t>Quellc</w:t>
       </w:r>
       <w:r>
         <w:t>ode-Versionierung</w:t>
       </w:r>
-      <w:bookmarkEnd w:id="12"/>
+      <w:bookmarkEnd w:id="14"/>
     </w:p>
     <w:p>
       <w:pPr>
@@ -5863,7 +6637,16 @@
         <w:t xml:space="preserve"> unter Zuhilfenahme einer </w:t>
       </w:r>
       <w:r>
-        <w:t xml:space="preserve">Software zur Versionierung programmiert </w:t>
+        <w:t xml:space="preserve">Software zur </w:t>
+      </w:r>
+      <w:r>
+        <w:rPr>
+          <w:b/>
+        </w:rPr>
+        <w:t>Versionierung</w:t>
+      </w:r>
+      <w:r>
+        <w:t xml:space="preserve"> programmiert </w:t>
       </w:r>
       <w:r>
         <w:t>werden.</w:t>
@@ -5877,26 +6660,30 @@
           <w:numId w:val="3"/>
         </w:numPr>
       </w:pPr>
-      <w:bookmarkStart w:id="13" w:name="_Toc512453705"/>
+      <w:bookmarkStart w:id="15" w:name="_Toc512531304"/>
       <w:r>
         <w:t>Test-Szenarios</w:t>
       </w:r>
-      <w:bookmarkEnd w:id="13"/>
-    </w:p>
-    <w:p>
-      <w:r>
-        <w:t xml:space="preserve">Es wäre wünschenswert, dass bei der Programmierung ein Ansatz des „Test-Driven Development“ zum Einsatz kommt, z.B. Unit-Tests für die einzelnen Software-Komponenten vor der Erstellung der einzelnen Klassen, Funktionen, </w:t>
-      </w:r>
-      <w:proofErr w:type="gramStart"/>
-      <w:r>
-        <w:t>etc..</w:t>
-      </w:r>
-      <w:proofErr w:type="gramEnd"/>
+      <w:bookmarkEnd w:id="15"/>
+    </w:p>
+    <w:p>
+      <w:r>
+        <w:t xml:space="preserve">Es wäre wünschenswert, dass bei der Programmierung ein Ansatz des </w:t>
+      </w:r>
+      <w:r>
+        <w:rPr>
+          <w:b/>
+        </w:rPr>
+        <w:t>„Test-Driven Development</w:t>
+      </w:r>
+      <w:r>
+        <w:t>“ zum Einsatz kommt</w:t>
+      </w:r>
+      <w:r>
+        <w:t>. Dies würde bei einer möglichen Erweiterung der Software zur Vermeidung von Fehlern beitragen.</w:t>
+      </w:r>
       <w:r>
         <w:t xml:space="preserve"> </w:t>
-      </w:r>
-      <w:r>
-        <w:br w:type="page"/>
       </w:r>
     </w:p>
     <w:p>
@@ -5910,15 +6697,14 @@
           <w:rFonts w:cs="Arial"/>
         </w:rPr>
       </w:pPr>
-      <w:bookmarkStart w:id="14" w:name="_Toc512453706"/>
-      <w:r>
-        <w:rPr>
-          <w:rFonts w:cs="Arial"/>
-        </w:rPr>
-        <w:lastRenderedPageBreak/>
+      <w:bookmarkStart w:id="16" w:name="_Toc512531305"/>
+      <w:r>
+        <w:rPr>
+          <w:rFonts w:cs="Arial"/>
+        </w:rPr>
         <w:t>Ergänzungen</w:t>
       </w:r>
-      <w:bookmarkEnd w:id="14"/>
+      <w:bookmarkEnd w:id="16"/>
     </w:p>
     <w:p>
       <w:pPr>
@@ -5931,14 +6717,14 @@
           <w:rFonts w:cs="Arial"/>
         </w:rPr>
       </w:pPr>
-      <w:bookmarkStart w:id="15" w:name="_Toc512453707"/>
+      <w:bookmarkStart w:id="17" w:name="_Toc512531306"/>
       <w:r>
         <w:rPr>
           <w:rFonts w:cs="Arial"/>
         </w:rPr>
         <w:t>Datenmigration</w:t>
       </w:r>
-      <w:bookmarkEnd w:id="15"/>
+      <w:bookmarkEnd w:id="17"/>
     </w:p>
     <w:p>
       <w:pPr>
@@ -5966,19 +6752,69 @@
         <w:rPr>
           <w:rFonts w:cs="Arial"/>
         </w:rPr>
-        <w:t xml:space="preserve">en sämtliche Funktionen </w:t>
-      </w:r>
-      <w:r>
-        <w:rPr>
-          <w:rFonts w:cs="Arial"/>
-        </w:rPr>
-        <w:t xml:space="preserve">(soweit technisch realisierbar und sinnvoll) </w:t>
-      </w:r>
-      <w:r>
-        <w:rPr>
-          <w:rFonts w:cs="Arial"/>
-        </w:rPr>
-        <w:t xml:space="preserve">und Daten der vorhandenen Excel-Tabellen abgebildet/übernommen werden. </w:t>
+        <w:t xml:space="preserve">en sämtliche </w:t>
+      </w:r>
+      <w:r>
+        <w:rPr>
+          <w:rFonts w:cs="Arial"/>
+        </w:rPr>
+        <w:t xml:space="preserve">Funktionalitäten </w:t>
+      </w:r>
+      <w:r>
+        <w:rPr>
+          <w:rFonts w:cs="Arial"/>
+        </w:rPr>
+        <w:t xml:space="preserve">und Daten </w:t>
+      </w:r>
+      <w:r>
+        <w:rPr>
+          <w:rFonts w:cs="Arial"/>
+        </w:rPr>
+        <w:t xml:space="preserve">(soweit </w:t>
+      </w:r>
+      <w:r>
+        <w:rPr>
+          <w:rFonts w:cs="Arial"/>
+        </w:rPr>
+        <w:t>sinnvoll</w:t>
+      </w:r>
+      <w:r>
+        <w:rPr>
+          <w:rFonts w:cs="Arial"/>
+        </w:rPr>
+        <w:t xml:space="preserve"> </w:t>
+      </w:r>
+      <w:proofErr w:type="gramStart"/>
+      <w:r>
+        <w:rPr>
+          <w:rFonts w:cs="Arial"/>
+        </w:rPr>
+        <w:t xml:space="preserve">und </w:t>
+      </w:r>
+      <w:r>
+        <w:rPr>
+          <w:rFonts w:cs="Arial"/>
+        </w:rPr>
+        <w:t xml:space="preserve"> </w:t>
+      </w:r>
+      <w:r>
+        <w:rPr>
+          <w:rFonts w:cs="Arial"/>
+        </w:rPr>
+        <w:t>technisch</w:t>
+      </w:r>
+      <w:proofErr w:type="gramEnd"/>
+      <w:r>
+        <w:rPr>
+          <w:rFonts w:cs="Arial"/>
+        </w:rPr>
+        <w:t xml:space="preserve"> realisierbar) </w:t>
+      </w:r>
+      <w:r>
+        <w:rPr>
+          <w:rFonts w:cs="Arial"/>
+        </w:rPr>
+        <w:t xml:space="preserve">der vorhandenen Excel-Tabellen abgebildet/übernommen werden. </w:t>
       </w:r>
     </w:p>
     <w:p>
@@ -5992,14 +6828,14 @@
           <w:rFonts w:cs="Arial"/>
         </w:rPr>
       </w:pPr>
-      <w:bookmarkStart w:id="16" w:name="_Toc512453708"/>
+      <w:bookmarkStart w:id="18" w:name="_Toc512531307"/>
       <w:r>
         <w:rPr>
           <w:rFonts w:cs="Arial"/>
         </w:rPr>
         <w:t>Realisierung</w:t>
       </w:r>
-      <w:bookmarkEnd w:id="16"/>
+      <w:bookmarkEnd w:id="18"/>
     </w:p>
     <w:p>
       <w:pPr>
@@ -6011,34 +6847,36 @@
           <w:rFonts w:cs="Arial"/>
         </w:rPr>
       </w:pPr>
-    </w:p>
-    <w:p>
-      <w:pPr>
-        <w:autoSpaceDE w:val="0"/>
-        <w:autoSpaceDN w:val="0"/>
-        <w:adjustRightInd w:val="0"/>
-        <w:spacing w:after="0" w:line="240" w:lineRule="auto"/>
-        <w:rPr>
-          <w:rFonts w:cs="Arial"/>
-        </w:rPr>
-      </w:pPr>
-      <w:r>
-        <w:rPr>
-          <w:rFonts w:cs="Arial"/>
-        </w:rPr>
-        <w:t>Das System muss mit C# realisiert werden. Die Scripts zur Erstellung der Datenbanken und Stammdaten müssen mitgeliefert werden.</w:t>
-      </w:r>
-      <w:r>
-        <w:rPr>
-          <w:rFonts w:cs="Arial"/>
-        </w:rPr>
-        <w:t xml:space="preserve"> Als Datenbank Software muss MS SQL Server 2008 eingesetzt werden.</w:t>
-      </w:r>
-      <w:r>
-        <w:rPr>
-          <w:rFonts w:cs="Arial"/>
-        </w:rPr>
-        <w:t xml:space="preserve"> Für die </w:t>
+      <w:r>
+        <w:rPr>
+          <w:rFonts w:cs="Arial"/>
+        </w:rPr>
+        <w:t xml:space="preserve">Das System muss mit </w:t>
+      </w:r>
+      <w:r>
+        <w:rPr>
+          <w:rFonts w:cs="Arial"/>
+          <w:b/>
+        </w:rPr>
+        <w:t>C#</w:t>
+      </w:r>
+      <w:r>
+        <w:rPr>
+          <w:rFonts w:cs="Arial"/>
+        </w:rPr>
+        <w:t xml:space="preserve"> realisiert werden. Die Scripts zur Erstellung der Datenbanken und Stammdaten müssen mitgeliefert werden.</w:t>
+      </w:r>
+      <w:r>
+        <w:rPr>
+          <w:rFonts w:cs="Arial"/>
+        </w:rPr>
+        <w:t xml:space="preserve"> </w:t>
+      </w:r>
+      <w:r>
+        <w:rPr>
+          <w:rFonts w:cs="Arial"/>
+        </w:rPr>
+        <w:t xml:space="preserve">Für die </w:t>
       </w:r>
       <w:r>
         <w:rPr>
@@ -6076,7 +6914,7 @@
           <w:rFonts w:cs="Arial"/>
         </w:rPr>
       </w:pPr>
-      <w:bookmarkStart w:id="17" w:name="_Toc512453709"/>
+      <w:bookmarkStart w:id="19" w:name="_Toc512531308"/>
       <w:r>
         <w:rPr>
           <w:rFonts w:cs="Arial"/>
@@ -6089,7 +6927,7 @@
         </w:rPr>
         <w:t>sklausel</w:t>
       </w:r>
-      <w:bookmarkEnd w:id="17"/>
+      <w:bookmarkEnd w:id="19"/>
     </w:p>
     <w:p>
       <w:pPr>
@@ -6125,15 +6963,7 @@
         <w:rPr>
           <w:rFonts w:cs="Arial"/>
         </w:rPr>
-        <w:t xml:space="preserve">als </w:t>
-      </w:r>
-      <w:bookmarkStart w:id="18" w:name="_GoBack"/>
-      <w:bookmarkEnd w:id="18"/>
-      <w:r>
-        <w:rPr>
-          <w:rFonts w:cs="Arial"/>
-        </w:rPr>
-        <w:t>neutral angesehen</w:t>
+        <w:t>als neutral angesehen</w:t>
       </w:r>
       <w:r>
         <w:rPr>
@@ -6159,14 +6989,14 @@
           <w:rFonts w:cs="Arial"/>
         </w:rPr>
       </w:pPr>
-      <w:bookmarkStart w:id="19" w:name="_Toc512453710"/>
+      <w:bookmarkStart w:id="20" w:name="_Toc512531309"/>
       <w:r>
         <w:rPr>
           <w:rFonts w:cs="Arial"/>
         </w:rPr>
         <w:t>Glossar</w:t>
       </w:r>
-      <w:bookmarkEnd w:id="19"/>
+      <w:bookmarkEnd w:id="20"/>
     </w:p>
     <w:p>
       <w:pPr>
@@ -10666,7 +11496,7 @@
 </file>
 
 <file path=customXml/itemProps2.xml><?xml version="1.0" encoding="utf-8"?>
-<ds:datastoreItem xmlns:ds="http://schemas.openxmlformats.org/officeDocument/2006/customXml" ds:itemID="{DDD7BBAF-2949-4A28-80F1-72CD0EF350F8}">
+<ds:datastoreItem xmlns:ds="http://schemas.openxmlformats.org/officeDocument/2006/customXml" ds:itemID="{E6A35690-7888-48EC-B7E5-BBD0FA98FBAC}">
   <ds:schemaRefs>
     <ds:schemaRef ds:uri="http://schemas.openxmlformats.org/officeDocument/2006/bibliography"/>
   </ds:schemaRefs>

</xml_diff>

<commit_message>
first wpf app draft
</commit_message>
<xml_diff>
--- a/Lastenheft/lastenheft-baekerei40-gruppe-3.docx
+++ b/Lastenheft/lastenheft-baekerei40-gruppe-3.docx
@@ -1124,7 +1124,7 @@
                                     <w:sz w:val="20"/>
                                     <w:szCs w:val="20"/>
                                   </w:rPr>
-                                  <w:t>26.04.2018</w:t>
+                                  <w:t>30.04.2018</w:t>
                                 </w:r>
                                 <w:r>
                                   <w:rPr>
@@ -1587,7 +1587,7 @@
                               <w:sz w:val="20"/>
                               <w:szCs w:val="20"/>
                             </w:rPr>
-                            <w:t>26.04.2018</w:t>
+                            <w:t>30.04.2018</w:t>
                           </w:r>
                           <w:r>
                             <w:rPr>
@@ -3694,8 +3694,6 @@
         </w:rPr>
         <w:t>unterstützt</w:t>
       </w:r>
-      <w:bookmarkStart w:id="1" w:name="_GoBack"/>
-      <w:bookmarkEnd w:id="1"/>
       <w:r>
         <w:rPr>
           <w:rFonts w:cs="Arial"/>
@@ -3749,11 +3747,11 @@
           <w:numId w:val="3"/>
         </w:numPr>
       </w:pPr>
-      <w:bookmarkStart w:id="2" w:name="_Toc512531291"/>
+      <w:bookmarkStart w:id="1" w:name="_Toc512531291"/>
       <w:r>
         <w:t>Produkteinsatz</w:t>
       </w:r>
-      <w:bookmarkEnd w:id="2"/>
+      <w:bookmarkEnd w:id="1"/>
     </w:p>
     <w:p>
       <w:pPr>
@@ -4023,11 +4021,11 @@
           <w:numId w:val="3"/>
         </w:numPr>
       </w:pPr>
-      <w:bookmarkStart w:id="3" w:name="_Toc512531292"/>
+      <w:bookmarkStart w:id="2" w:name="_Toc512531292"/>
       <w:r>
         <w:t>Produktfunktionen</w:t>
       </w:r>
-      <w:bookmarkEnd w:id="3"/>
+      <w:bookmarkEnd w:id="2"/>
     </w:p>
     <w:p>
       <w:pPr>
@@ -4037,11 +4035,11 @@
           <w:numId w:val="3"/>
         </w:numPr>
       </w:pPr>
-      <w:bookmarkStart w:id="4" w:name="_Toc512531293"/>
+      <w:bookmarkStart w:id="3" w:name="_Toc512531293"/>
       <w:r>
         <w:t>Kundenbestellungen</w:t>
       </w:r>
-      <w:bookmarkEnd w:id="4"/>
+      <w:bookmarkEnd w:id="3"/>
     </w:p>
     <w:p>
       <w:pPr>
@@ -4322,18 +4320,8 @@
           <w:numId w:val="13"/>
         </w:numPr>
       </w:pPr>
-      <w:r>
-        <w:t>Kundennummer</w:t>
-      </w:r>
-    </w:p>
-    <w:p>
-      <w:pPr>
-        <w:pStyle w:val="Listenabsatz"/>
-        <w:numPr>
-          <w:ilvl w:val="0"/>
-          <w:numId w:val="13"/>
-        </w:numPr>
-      </w:pPr>
+      <w:bookmarkStart w:id="4" w:name="_GoBack"/>
+      <w:bookmarkEnd w:id="4"/>
       <w:r>
         <w:t>Vorname</w:t>
       </w:r>
@@ -11524,7 +11512,7 @@
 </file>
 
 <file path=customXml/itemProps2.xml><?xml version="1.0" encoding="utf-8"?>
-<ds:datastoreItem xmlns:ds="http://schemas.openxmlformats.org/officeDocument/2006/customXml" ds:itemID="{D7C10F5D-A89A-4A39-A2EF-2B0618E6076B}">
+<ds:datastoreItem xmlns:ds="http://schemas.openxmlformats.org/officeDocument/2006/customXml" ds:itemID="{F87EF063-952E-4D94-BBC4-2787359A2D35}">
   <ds:schemaRefs>
     <ds:schemaRef ds:uri="http://schemas.openxmlformats.org/officeDocument/2006/bibliography"/>
   </ds:schemaRefs>

</xml_diff>